<commit_message>
chore: learn basics of asynchronous communication in MSs
</commit_message>
<xml_diff>
--- a/communication-in-microservices/introduction.docx
+++ b/communication-in-microservices/introduction.docx
@@ -30,16 +30,7 @@
         </w:rPr>
       </w:pPr>
       <w:r>
-        <w:t xml:space="preserve">In this document we talk about </w:t>
-      </w:r>
-      <w:r>
-        <w:t>methods for</w:t>
-      </w:r>
-      <w:r>
-        <w:t xml:space="preserve"> </w:t>
-      </w:r>
-      <w:r>
-        <w:t>microservices to instruct and request action from other microservices</w:t>
+        <w:t>In this document we talk about methods for microservices to instruct and request action from other microservices</w:t>
       </w:r>
       <w:r>
         <w:t xml:space="preserve">. </w:t>
@@ -51,43 +42,7 @@
           <w:sz w:val="20"/>
           <w:szCs w:val="20"/>
         </w:rPr>
-        <w:t>Most</w:t>
-      </w:r>
-      <w:r>
-        <w:rPr>
-          <w:rFonts w:ascii="NewBaskervilleStd-Roman" w:hAnsi="NewBaskervilleStd-Roman" w:cs="NewBaskervilleStd-Roman"/>
-          <w:color w:val="262626"/>
-          <w:sz w:val="20"/>
-          <w:szCs w:val="20"/>
-        </w:rPr>
-        <w:t xml:space="preserve"> </w:t>
-      </w:r>
-      <w:r>
-        <w:rPr>
-          <w:rFonts w:ascii="NewBaskervilleStd-Roman" w:hAnsi="NewBaskervilleStd-Roman" w:cs="NewBaskervilleStd-Roman"/>
-          <w:color w:val="262626"/>
-          <w:sz w:val="20"/>
-          <w:szCs w:val="20"/>
-        </w:rPr>
-        <w:t>mature microservice applications will mix both synchronous and asynchronous interaction</w:t>
-      </w:r>
-      <w:r>
-        <w:rPr>
-          <w:rFonts w:ascii="NewBaskervilleStd-Roman" w:hAnsi="NewBaskervilleStd-Roman" w:cs="NewBaskervilleStd-Roman"/>
-          <w:color w:val="262626"/>
-          <w:sz w:val="20"/>
-          <w:szCs w:val="20"/>
-        </w:rPr>
-        <w:t xml:space="preserve"> </w:t>
-      </w:r>
-      <w:r>
-        <w:rPr>
-          <w:rFonts w:ascii="NewBaskervilleStd-Roman" w:hAnsi="NewBaskervilleStd-Roman" w:cs="NewBaskervilleStd-Roman"/>
-          <w:color w:val="262626"/>
-          <w:sz w:val="20"/>
-          <w:szCs w:val="20"/>
-        </w:rPr>
-        <w:t>styles.</w:t>
+        <w:t>Most mature microservice applications will mix both synchronous and asynchronous interaction styles.</w:t>
       </w:r>
     </w:p>
     <w:p>
@@ -227,73 +182,7 @@
           <w:sz w:val="20"/>
           <w:szCs w:val="20"/>
         </w:rPr>
-        <w:t>They’re</w:t>
-      </w:r>
-      <w:r>
-        <w:rPr>
-          <w:rFonts w:ascii="NewBaskervilleStd-Roman" w:hAnsi="NewBaskervilleStd-Roman" w:cs="NewBaskervilleStd-Roman"/>
-          <w:b/>
-          <w:bCs/>
-          <w:color w:val="262626"/>
-          <w:sz w:val="20"/>
-          <w:szCs w:val="20"/>
-        </w:rPr>
-        <w:t xml:space="preserve"> </w:t>
-      </w:r>
-      <w:r>
-        <w:rPr>
-          <w:rFonts w:ascii="NewBaskervilleStd-Roman" w:hAnsi="NewBaskervilleStd-Roman" w:cs="NewBaskervilleStd-Roman"/>
-          <w:b/>
-          <w:bCs/>
-          <w:color w:val="262626"/>
-          <w:sz w:val="20"/>
-          <w:szCs w:val="20"/>
-        </w:rPr>
-        <w:t>well-suited to</w:t>
-      </w:r>
-      <w:r>
-        <w:rPr>
-          <w:rFonts w:ascii="NewBaskervilleStd-Roman" w:hAnsi="NewBaskervilleStd-Roman" w:cs="NewBaskervilleStd-Roman"/>
-          <w:b/>
-          <w:bCs/>
-          <w:color w:val="262626"/>
-          <w:sz w:val="20"/>
-          <w:szCs w:val="20"/>
-        </w:rPr>
-        <w:t xml:space="preserve"> </w:t>
-      </w:r>
-      <w:r>
-        <w:rPr>
-          <w:rFonts w:ascii="NewBaskervilleStd-Roman" w:hAnsi="NewBaskervilleStd-Roman" w:cs="NewBaskervilleStd-Roman"/>
-          <w:b/>
-          <w:bCs/>
-          <w:color w:val="262626"/>
-          <w:sz w:val="20"/>
-          <w:szCs w:val="20"/>
-        </w:rPr>
-        <w:t>scenarios where an action’s results — or acknowledgement of success or</w:t>
-      </w:r>
-      <w:r>
-        <w:rPr>
-          <w:rFonts w:ascii="NewBaskervilleStd-Roman" w:hAnsi="NewBaskervilleStd-Roman" w:cs="NewBaskervilleStd-Roman"/>
-          <w:b/>
-          <w:bCs/>
-          <w:color w:val="262626"/>
-          <w:sz w:val="20"/>
-          <w:szCs w:val="20"/>
-        </w:rPr>
-        <w:t xml:space="preserve"> </w:t>
-      </w:r>
-      <w:r>
-        <w:rPr>
-          <w:rFonts w:ascii="NewBaskervilleStd-Roman" w:hAnsi="NewBaskervilleStd-Roman" w:cs="NewBaskervilleStd-Roman"/>
-          <w:b/>
-          <w:bCs/>
-          <w:color w:val="262626"/>
-          <w:sz w:val="20"/>
-          <w:szCs w:val="20"/>
-        </w:rPr>
-        <w:t>failure — are required before proceeding with another action.</w:t>
+        <w:t>They’re well-suited to scenarios where an action’s results — or acknowledgement of success or failure — are required before proceeding with another action.</w:t>
       </w:r>
     </w:p>
     <w:p>
@@ -330,16 +219,7 @@
           <w:sz w:val="20"/>
           <w:szCs w:val="20"/>
         </w:rPr>
-        <w:t xml:space="preserve">The figure bellow </w:t>
-      </w:r>
-      <w:r>
-        <w:rPr>
-          <w:rFonts w:ascii="NewBaskervilleStd-Roman" w:hAnsi="NewBaskervilleStd-Roman" w:cs="NewBaskervilleStd-Roman"/>
-          <w:color w:val="262626"/>
-          <w:sz w:val="20"/>
-          <w:szCs w:val="20"/>
-        </w:rPr>
-        <w:t xml:space="preserve">illustrates a </w:t>
+        <w:t xml:space="preserve">The figure bellow illustrates a </w:t>
       </w:r>
       <w:r>
         <w:rPr>
@@ -565,13 +445,7 @@
         <w:t>RPC library</w:t>
       </w:r>
       <w:r>
-        <w:t>, or something else — will</w:t>
-      </w:r>
-      <w:r>
-        <w:t xml:space="preserve"> </w:t>
-      </w:r>
-      <w:r>
-        <w:t xml:space="preserve">impact the design of your services. Each transport has different properties of </w:t>
+        <w:t xml:space="preserve">, or something else — will impact the design of your services. Each transport has different properties of </w:t>
       </w:r>
       <w:r>
         <w:rPr>
@@ -581,10 +455,7 @@
         <w:t>latency</w:t>
       </w:r>
       <w:r>
-        <w:t>,</w:t>
-      </w:r>
-      <w:r>
-        <w:t xml:space="preserve"> </w:t>
+        <w:t xml:space="preserve">, </w:t>
       </w:r>
       <w:r>
         <w:rPr>
@@ -604,13 +475,7 @@
         <w:t>strictness</w:t>
       </w:r>
       <w:r>
-        <w:t>. For example, gRPC provides generated client/server</w:t>
-      </w:r>
-      <w:r>
-        <w:t xml:space="preserve"> </w:t>
-      </w:r>
-      <w:r>
-        <w:t xml:space="preserve">API contracts using </w:t>
+        <w:t xml:space="preserve">. For example, gRPC provides generated client/server API contracts using </w:t>
       </w:r>
       <w:r>
         <w:rPr>
@@ -650,74 +515,30 @@
           <w:b/>
           <w:bCs/>
         </w:rPr>
-        <w:t>economies</w:t>
+        <w:t>economies of scale; it’s easier to reason through</w:t>
+      </w:r>
+      <w:r>
+        <w:t xml:space="preserve">, </w:t>
       </w:r>
       <w:r>
         <w:rPr>
           <w:b/>
           <w:bCs/>
         </w:rPr>
-        <w:t xml:space="preserve"> </w:t>
+        <w:t>monitor</w:t>
+      </w:r>
+      <w:r>
+        <w:t xml:space="preserve">, and </w:t>
       </w:r>
       <w:r>
         <w:rPr>
           <w:b/>
           <w:bCs/>
         </w:rPr>
-        <w:t>of scale; it’s easier to reason through</w:t>
-      </w:r>
-      <w:r>
-        <w:t xml:space="preserve">, </w:t>
-      </w:r>
-      <w:r>
-        <w:rPr>
-          <w:b/>
-          <w:bCs/>
-        </w:rPr>
-        <w:t>monitor</w:t>
-      </w:r>
-      <w:r>
-        <w:t xml:space="preserve">, and </w:t>
-      </w:r>
-      <w:r>
-        <w:rPr>
-          <w:b/>
-          <w:bCs/>
-        </w:rPr>
         <w:t>support with tooling</w:t>
       </w:r>
       <w:r>
-        <w:t>.</w:t>
-      </w:r>
-      <w:r>
-        <w:t xml:space="preserve"> </w:t>
-      </w:r>
-      <w:r>
-        <w:t>Separation of concerns within microservices is also important. You should separate</w:t>
-      </w:r>
-      <w:r>
-        <w:t xml:space="preserve"> </w:t>
-      </w:r>
-      <w:r>
-        <w:t>your choice of transport mechanism from the business logic of your service, which</w:t>
-      </w:r>
-      <w:r>
-        <w:t xml:space="preserve"> </w:t>
-      </w:r>
-      <w:r>
-        <w:t>shouldn’t need to know about HTTP status codes or gRPC response streams. Doing</w:t>
-      </w:r>
-      <w:r>
-        <w:t xml:space="preserve"> </w:t>
-      </w:r>
-      <w:r>
-        <w:t>so makes it easier to swap out different mechanisms in the future if your application’s</w:t>
-      </w:r>
-      <w:r>
-        <w:t xml:space="preserve"> </w:t>
-      </w:r>
-      <w:r>
-        <w:t>needs evolve.</w:t>
+        <w:t>. Separation of concerns within microservices is also important. You should separate your choice of transport mechanism from the business logic of your service, which shouldn’t need to know about HTTP status codes or gRPC response streams. Doing so makes it easier to swap out different mechanisms in the future if your application’s needs evolve.</w:t>
       </w:r>
     </w:p>
     <w:p>
@@ -770,25 +591,7 @@
           <w:sz w:val="20"/>
           <w:szCs w:val="20"/>
         </w:rPr>
-        <w:t>They create tighter coupling between services, as services must be aware of their</w:t>
-      </w:r>
-      <w:r>
-        <w:rPr>
-          <w:rFonts w:ascii="NewBaskervilleStd-Roman" w:hAnsi="NewBaskervilleStd-Roman" w:cs="NewBaskervilleStd-Roman"/>
-          <w:color w:val="262626"/>
-          <w:sz w:val="20"/>
-          <w:szCs w:val="20"/>
-        </w:rPr>
-        <w:t xml:space="preserve"> </w:t>
-      </w:r>
-      <w:r>
-        <w:rPr>
-          <w:rFonts w:ascii="NewBaskervilleStd-Roman" w:hAnsi="NewBaskervilleStd-Roman" w:cs="NewBaskervilleStd-Roman"/>
-          <w:color w:val="262626"/>
-          <w:sz w:val="20"/>
-          <w:szCs w:val="20"/>
-        </w:rPr>
-        <w:t>collaborators.</w:t>
+        <w:t>They create tighter coupling between services, as services must be aware of their collaborators.</w:t>
       </w:r>
     </w:p>
     <w:p>
@@ -905,43 +708,7 @@
           <w:sz w:val="20"/>
           <w:szCs w:val="20"/>
         </w:rPr>
-        <w:t>They block code execution while waiting on responses. In a thread- or process</w:t>
-      </w:r>
-      <w:r>
-        <w:rPr>
-          <w:rFonts w:ascii="NewBaskervilleStd-Roman" w:hAnsi="NewBaskervilleStd-Roman" w:cs="NewBaskervilleStd-Roman"/>
-          <w:color w:val="262626"/>
-          <w:sz w:val="20"/>
-          <w:szCs w:val="20"/>
-        </w:rPr>
-        <w:t>-</w:t>
-      </w:r>
-      <w:r>
-        <w:rPr>
-          <w:rFonts w:ascii="NewBaskervilleStd-Roman" w:hAnsi="NewBaskervilleStd-Roman" w:cs="NewBaskervilleStd-Roman"/>
-          <w:color w:val="262626"/>
-          <w:sz w:val="20"/>
-          <w:szCs w:val="20"/>
-        </w:rPr>
-        <w:t>based</w:t>
-      </w:r>
-      <w:r>
-        <w:rPr>
-          <w:rFonts w:ascii="NewBaskervilleStd-Roman" w:hAnsi="NewBaskervilleStd-Roman" w:cs="NewBaskervilleStd-Roman"/>
-          <w:color w:val="262626"/>
-          <w:sz w:val="20"/>
-          <w:szCs w:val="20"/>
-        </w:rPr>
-        <w:t xml:space="preserve"> </w:t>
-      </w:r>
-      <w:r>
-        <w:rPr>
-          <w:rFonts w:ascii="NewBaskervilleStd-Roman" w:hAnsi="NewBaskervilleStd-Roman" w:cs="NewBaskervilleStd-Roman"/>
-          <w:color w:val="262626"/>
-          <w:sz w:val="20"/>
-          <w:szCs w:val="20"/>
-        </w:rPr>
-        <w:t xml:space="preserve">server model, this can exhaust capacity and </w:t>
+        <w:t xml:space="preserve">They block code execution while waiting on responses. In a thread- or process-based server model, this can exhaust capacity and </w:t>
       </w:r>
       <w:r>
         <w:rPr>
@@ -1075,13 +842,7 @@
         <w:pStyle w:val="Heading1"/>
       </w:pPr>
       <w:r>
-        <w:t xml:space="preserve">When to Use </w:t>
-      </w:r>
-      <w:r>
-        <w:t>As</w:t>
-      </w:r>
-      <w:r>
-        <w:t>ynchronous Messaging</w:t>
+        <w:t>When to Use Asynchronous Messaging</w:t>
       </w:r>
     </w:p>
     <w:p>
@@ -1144,25 +905,7 @@
           <w:sz w:val="20"/>
           <w:szCs w:val="20"/>
         </w:rPr>
-        <w:t>, you make</w:t>
-      </w:r>
-      <w:r>
-        <w:rPr>
-          <w:rFonts w:ascii="NewBaskervilleStd-Roman" w:hAnsi="NewBaskervilleStd-Roman" w:cs="NewBaskervilleStd-Roman"/>
-          <w:color w:val="262626"/>
-          <w:sz w:val="20"/>
-          <w:szCs w:val="20"/>
-        </w:rPr>
-        <w:t xml:space="preserve"> </w:t>
-      </w:r>
-      <w:r>
-        <w:rPr>
-          <w:rFonts w:ascii="NewBaskervilleStd-Roman" w:hAnsi="NewBaskervilleStd-Roman" w:cs="NewBaskervilleStd-Roman"/>
-          <w:color w:val="262626"/>
-          <w:sz w:val="20"/>
-          <w:szCs w:val="20"/>
-        </w:rPr>
-        <w:t xml:space="preserve">it easy to extend the system to handle new requirements, because </w:t>
+        <w:t xml:space="preserve">, you make it easy to extend the system to handle new requirements, because </w:t>
       </w:r>
       <w:r>
         <w:rPr>
@@ -1173,56 +916,16 @@
           <w:sz w:val="20"/>
           <w:szCs w:val="20"/>
         </w:rPr>
-        <w:t>services no longer</w:t>
-      </w:r>
-      <w:r>
-        <w:rPr>
-          <w:rFonts w:ascii="NewBaskervilleStd-Roman" w:hAnsi="NewBaskervilleStd-Roman" w:cs="NewBaskervilleStd-Roman"/>
-          <w:b/>
-          <w:bCs/>
-          <w:color w:val="262626"/>
-          <w:sz w:val="20"/>
-          <w:szCs w:val="20"/>
-        </w:rPr>
-        <w:t xml:space="preserve"> </w:t>
-      </w:r>
-      <w:r>
-        <w:rPr>
-          <w:rFonts w:ascii="NewBaskervilleStd-Roman" w:hAnsi="NewBaskervilleStd-Roman" w:cs="NewBaskervilleStd-Roman"/>
-          <w:b/>
-          <w:bCs/>
-          <w:color w:val="262626"/>
-          <w:sz w:val="20"/>
-          <w:szCs w:val="20"/>
-        </w:rPr>
-        <w:t>need to have knowledge of their downstream consumers</w:t>
-      </w:r>
-      <w:r>
-        <w:rPr>
-          <w:rFonts w:ascii="NewBaskervilleStd-Roman" w:hAnsi="NewBaskervilleStd-Roman" w:cs="NewBaskervilleStd-Roman"/>
-          <w:color w:val="262626"/>
-          <w:sz w:val="20"/>
-          <w:szCs w:val="20"/>
-        </w:rPr>
-        <w:t>. New services can consume</w:t>
-      </w:r>
-      <w:r>
-        <w:rPr>
-          <w:rFonts w:ascii="NewBaskervilleStd-Roman" w:hAnsi="NewBaskervilleStd-Roman" w:cs="NewBaskervilleStd-Roman"/>
-          <w:color w:val="262626"/>
-          <w:sz w:val="20"/>
-          <w:szCs w:val="20"/>
-        </w:rPr>
-        <w:t xml:space="preserve"> </w:t>
-      </w:r>
-      <w:r>
-        <w:rPr>
-          <w:rFonts w:ascii="NewBaskervilleStd-Roman" w:hAnsi="NewBaskervilleStd-Roman" w:cs="NewBaskervilleStd-Roman"/>
-          <w:color w:val="262626"/>
-          <w:sz w:val="20"/>
-          <w:szCs w:val="20"/>
-        </w:rPr>
-        <w:t>existing events without changing existing services.</w:t>
+        <w:t>services no longer need to have knowledge of their downstream consumers</w:t>
+      </w:r>
+      <w:r>
+        <w:rPr>
+          <w:rFonts w:ascii="NewBaskervilleStd-Roman" w:hAnsi="NewBaskervilleStd-Roman" w:cs="NewBaskervilleStd-Roman"/>
+          <w:color w:val="262626"/>
+          <w:sz w:val="20"/>
+          <w:szCs w:val="20"/>
+        </w:rPr>
+        <w:t>. New services can consume existing events without changing existing services.</w:t>
       </w:r>
     </w:p>
     <w:p>
@@ -1331,25 +1034,7 @@
           <w:sz w:val="20"/>
           <w:szCs w:val="20"/>
         </w:rPr>
-        <w:t>,</w:t>
-      </w:r>
-      <w:r>
-        <w:rPr>
-          <w:rFonts w:ascii="NewBaskervilleStd-Roman" w:hAnsi="NewBaskervilleStd-Roman" w:cs="NewBaskervilleStd-Roman"/>
-          <w:color w:val="262626"/>
-          <w:sz w:val="20"/>
-          <w:szCs w:val="20"/>
-        </w:rPr>
-        <w:t xml:space="preserve"> </w:t>
-      </w:r>
-      <w:r>
-        <w:rPr>
-          <w:rFonts w:ascii="NewBaskervilleStd-Roman" w:hAnsi="NewBaskervilleStd-Roman" w:cs="NewBaskervilleStd-Roman"/>
-          <w:color w:val="262626"/>
-          <w:sz w:val="20"/>
-          <w:szCs w:val="20"/>
-        </w:rPr>
-        <w:t xml:space="preserve">and </w:t>
+        <w:t xml:space="preserve">, and </w:t>
       </w:r>
       <w:r>
         <w:rPr>
@@ -1385,25 +1070,7 @@
           <w:sz w:val="20"/>
           <w:szCs w:val="20"/>
         </w:rPr>
-        <w:t xml:space="preserve"> orders service</w:t>
-      </w:r>
-      <w:r>
-        <w:rPr>
-          <w:rFonts w:ascii="NewBaskervilleStd-Roman" w:hAnsi="NewBaskervilleStd-Roman" w:cs="NewBaskervilleStd-Roman"/>
-          <w:color w:val="262626"/>
-          <w:sz w:val="20"/>
-          <w:szCs w:val="20"/>
-        </w:rPr>
-        <w:t xml:space="preserve"> </w:t>
-      </w:r>
-      <w:r>
-        <w:rPr>
-          <w:rFonts w:ascii="NewBaskervilleStd-Roman" w:hAnsi="NewBaskervilleStd-Roman" w:cs="NewBaskervilleStd-Roman"/>
-          <w:color w:val="262626"/>
-          <w:sz w:val="20"/>
-          <w:szCs w:val="20"/>
-        </w:rPr>
-        <w:t>might emit.</w:t>
+        <w:t xml:space="preserve"> orders service might emit.</w:t>
       </w:r>
     </w:p>
     <w:p>
@@ -1440,25 +1107,7 @@
           <w:sz w:val="20"/>
           <w:szCs w:val="20"/>
         </w:rPr>
-        <w:t>This style enables more fluid evolution and creates looser coupling between services.</w:t>
-      </w:r>
-      <w:r>
-        <w:rPr>
-          <w:rFonts w:ascii="NewBaskervilleStd-Roman" w:hAnsi="NewBaskervilleStd-Roman" w:cs="NewBaskervilleStd-Roman"/>
-          <w:color w:val="262626"/>
-          <w:sz w:val="20"/>
-          <w:szCs w:val="20"/>
-        </w:rPr>
-        <w:t xml:space="preserve"> </w:t>
-      </w:r>
-      <w:r>
-        <w:rPr>
-          <w:rFonts w:ascii="NewBaskervilleStd-Roman" w:hAnsi="NewBaskervilleStd-Roman" w:cs="NewBaskervilleStd-Roman"/>
-          <w:color w:val="262626"/>
-          <w:sz w:val="20"/>
-          <w:szCs w:val="20"/>
-        </w:rPr>
-        <w:t xml:space="preserve">This does come at a cost: </w:t>
+        <w:t xml:space="preserve">This style enables more fluid evolution and creates looser coupling between services. This does come at a cost: </w:t>
       </w:r>
       <w:r>
         <w:rPr>
@@ -1469,7 +1118,16 @@
           <w:sz w:val="20"/>
           <w:szCs w:val="20"/>
         </w:rPr>
-        <w:t>asynchronous interactions are more difficult to reason</w:t>
+        <w:t>asynchronous interactions are more difficult to reason through</w:t>
+      </w:r>
+      <w:r>
+        <w:rPr>
+          <w:rFonts w:ascii="NewBaskervilleStd-Roman" w:hAnsi="NewBaskervilleStd-Roman" w:cs="NewBaskervilleStd-Roman"/>
+          <w:color w:val="262626"/>
+          <w:sz w:val="20"/>
+          <w:szCs w:val="20"/>
+        </w:rPr>
+        <w:t xml:space="preserve">, </w:t>
       </w:r>
       <w:r>
         <w:rPr>
@@ -1480,60 +1138,7 @@
           <w:sz w:val="20"/>
           <w:szCs w:val="20"/>
         </w:rPr>
-        <w:t xml:space="preserve"> </w:t>
-      </w:r>
-      <w:r>
-        <w:rPr>
-          <w:rFonts w:ascii="NewBaskervilleStd-Roman" w:hAnsi="NewBaskervilleStd-Roman" w:cs="NewBaskervilleStd-Roman"/>
-          <w:b/>
-          <w:bCs/>
-          <w:color w:val="262626"/>
-          <w:sz w:val="20"/>
-          <w:szCs w:val="20"/>
-        </w:rPr>
-        <w:t>through</w:t>
-      </w:r>
-      <w:r>
-        <w:rPr>
-          <w:rFonts w:ascii="NewBaskervilleStd-Roman" w:hAnsi="NewBaskervilleStd-Roman" w:cs="NewBaskervilleStd-Roman"/>
-          <w:color w:val="262626"/>
-          <w:sz w:val="20"/>
-          <w:szCs w:val="20"/>
-        </w:rPr>
-        <w:t xml:space="preserve">, </w:t>
-      </w:r>
-      <w:r>
-        <w:rPr>
-          <w:rFonts w:ascii="NewBaskervilleStd-Roman" w:hAnsi="NewBaskervilleStd-Roman" w:cs="NewBaskervilleStd-Roman"/>
-          <w:b/>
-          <w:bCs/>
-          <w:color w:val="262626"/>
-          <w:sz w:val="20"/>
-          <w:szCs w:val="20"/>
-        </w:rPr>
-        <w:t>because overall system behavior is no longer explicitly encoded into linear</w:t>
-      </w:r>
-      <w:r>
-        <w:rPr>
-          <w:rFonts w:ascii="NewBaskervilleStd-Roman" w:hAnsi="NewBaskervilleStd-Roman" w:cs="NewBaskervilleStd-Roman"/>
-          <w:b/>
-          <w:bCs/>
-          <w:color w:val="262626"/>
-          <w:sz w:val="20"/>
-          <w:szCs w:val="20"/>
-        </w:rPr>
-        <w:t xml:space="preserve"> </w:t>
-      </w:r>
-      <w:r>
-        <w:rPr>
-          <w:rFonts w:ascii="NewBaskervilleStd-Roman" w:hAnsi="NewBaskervilleStd-Roman" w:cs="NewBaskervilleStd-Roman"/>
-          <w:b/>
-          <w:bCs/>
-          <w:color w:val="262626"/>
-          <w:sz w:val="20"/>
-          <w:szCs w:val="20"/>
-        </w:rPr>
-        <w:t>sequences</w:t>
+        <w:t>because overall system behavior is no longer explicitly encoded into linear sequences</w:t>
       </w:r>
       <w:r>
         <w:rPr>
@@ -1587,43 +1192,7 @@
           <w:sz w:val="20"/>
           <w:szCs w:val="20"/>
         </w:rPr>
-        <w:t>— developing unpredictably</w:t>
-      </w:r>
-      <w:r>
-        <w:rPr>
-          <w:rFonts w:ascii="NewBaskervilleStd-Roman" w:hAnsi="NewBaskervilleStd-Roman" w:cs="NewBaskervilleStd-Roman"/>
-          <w:color w:val="262626"/>
-          <w:sz w:val="20"/>
-          <w:szCs w:val="20"/>
-        </w:rPr>
-        <w:t xml:space="preserve"> </w:t>
-      </w:r>
-      <w:r>
-        <w:rPr>
-          <w:rFonts w:ascii="NewBaskervilleStd-Roman" w:hAnsi="NewBaskervilleStd-Roman" w:cs="NewBaskervilleStd-Roman"/>
-          <w:color w:val="262626"/>
-          <w:sz w:val="20"/>
-          <w:szCs w:val="20"/>
-        </w:rPr>
-        <w:t>from interactions between services — requiring investment in monitoring to adequately</w:t>
-      </w:r>
-      <w:r>
-        <w:rPr>
-          <w:rFonts w:ascii="NewBaskervilleStd-Roman" w:hAnsi="NewBaskervilleStd-Roman" w:cs="NewBaskervilleStd-Roman"/>
-          <w:color w:val="262626"/>
-          <w:sz w:val="20"/>
-          <w:szCs w:val="20"/>
-        </w:rPr>
-        <w:t xml:space="preserve"> </w:t>
-      </w:r>
-      <w:r>
-        <w:rPr>
-          <w:rFonts w:ascii="NewBaskervilleStd-Roman" w:hAnsi="NewBaskervilleStd-Roman" w:cs="NewBaskervilleStd-Roman"/>
-          <w:color w:val="262626"/>
-          <w:sz w:val="20"/>
-          <w:szCs w:val="20"/>
-        </w:rPr>
-        <w:t>trace what’s happening.</w:t>
+        <w:t>— developing unpredictably from interactions between services — requiring investment in monitoring to adequately trace what’s happening.</w:t>
       </w:r>
     </w:p>
     <w:p>
@@ -1648,11 +1217,55 @@
         <w:spacing w:after="0"/>
         <w:rPr>
           <w:rFonts w:ascii="NewBaskervilleStd-Roman" w:hAnsi="NewBaskervilleStd-Roman" w:cs="NewBaskervilleStd-Roman"/>
-          <w:color w:val="262626"/>
-          <w:sz w:val="20"/>
-          <w:szCs w:val="20"/>
-        </w:rPr>
-      </w:pPr>
+          <w:b/>
+          <w:bCs/>
+          <w:color w:val="262626"/>
+          <w:sz w:val="20"/>
+          <w:szCs w:val="20"/>
+        </w:rPr>
+      </w:pPr>
+      <w:r>
+        <w:rPr>
+          <w:rFonts w:ascii="NewBaskervilleStd-Roman" w:hAnsi="NewBaskervilleStd-Roman" w:cs="NewBaskervilleStd-Roman"/>
+          <w:color w:val="262626"/>
+          <w:sz w:val="20"/>
+          <w:szCs w:val="20"/>
+        </w:rPr>
+        <w:t xml:space="preserve">Asynchronous messaging typically requires a </w:t>
+      </w:r>
+      <w:r>
+        <w:rPr>
+          <w:rFonts w:ascii="NewBaskervilleStd-Italic" w:hAnsi="NewBaskervilleStd-Italic" w:cs="NewBaskervilleStd-Italic"/>
+          <w:b/>
+          <w:bCs/>
+          <w:i/>
+          <w:iCs/>
+          <w:color w:val="262626"/>
+          <w:sz w:val="20"/>
+          <w:szCs w:val="20"/>
+        </w:rPr>
+        <w:t>communication broker</w:t>
+      </w:r>
+      <w:r>
+        <w:rPr>
+          <w:rFonts w:ascii="NewBaskervilleStd-Roman" w:hAnsi="NewBaskervilleStd-Roman" w:cs="NewBaskervilleStd-Roman"/>
+          <w:color w:val="262626"/>
+          <w:sz w:val="20"/>
+          <w:szCs w:val="20"/>
+        </w:rPr>
+        <w:t xml:space="preserve">, </w:t>
+      </w:r>
+      <w:r>
+        <w:rPr>
+          <w:rFonts w:ascii="NewBaskervilleStd-Roman" w:hAnsi="NewBaskervilleStd-Roman" w:cs="NewBaskervilleStd-Roman"/>
+          <w:b/>
+          <w:bCs/>
+          <w:color w:val="262626"/>
+          <w:sz w:val="20"/>
+          <w:szCs w:val="20"/>
+        </w:rPr>
+        <w:t>an independent system</w:t>
+      </w:r>
     </w:p>
     <w:p>
       <w:pPr>
@@ -1667,41 +1280,268 @@
           <w:szCs w:val="20"/>
         </w:rPr>
       </w:pPr>
-    </w:p>
-    <w:p>
-      <w:pPr>
-        <w:pStyle w:val="Heading1"/>
-      </w:pPr>
-      <w:r>
-        <w:t>What you should read Later-on</w:t>
-      </w:r>
-    </w:p>
-    <w:p>
-      <w:r>
-        <w:t>Chapter 5 of the book Microservices in action</w:t>
-      </w:r>
-      <w:r>
-        <w:t>.</w:t>
-      </w:r>
-    </w:p>
-    <w:p>
-      <w:r>
-        <w:t xml:space="preserve">Section </w:t>
-      </w:r>
-      <w:r>
-        <w:t>6.3.5 of the book on asy</w:t>
-      </w:r>
-      <w:r>
-        <w:t>n</w:t>
-      </w:r>
-      <w:r>
-        <w:t>c</w:t>
-      </w:r>
-      <w:r>
-        <w:t>h</w:t>
-      </w:r>
-      <w:r>
-        <w:t>ronous communication.</w:t>
+      <w:r>
+        <w:rPr>
+          <w:rFonts w:ascii="NewBaskervilleStd-Roman" w:hAnsi="NewBaskervilleStd-Roman" w:cs="NewBaskervilleStd-Roman"/>
+          <w:b/>
+          <w:bCs/>
+          <w:color w:val="262626"/>
+          <w:sz w:val="20"/>
+          <w:szCs w:val="20"/>
+        </w:rPr>
+        <w:t>component that receives events and distributes them to event consumers.</w:t>
+      </w:r>
+      <w:r>
+        <w:rPr>
+          <w:rFonts w:ascii="NewBaskervilleStd-Roman" w:hAnsi="NewBaskervilleStd-Roman" w:cs="NewBaskervilleStd-Roman"/>
+          <w:b/>
+          <w:bCs/>
+          <w:color w:val="262626"/>
+          <w:sz w:val="20"/>
+          <w:szCs w:val="20"/>
+        </w:rPr>
+        <w:t xml:space="preserve"> </w:t>
+      </w:r>
+      <w:r>
+        <w:rPr>
+          <w:rFonts w:ascii="NewBaskervilleStd-Roman" w:hAnsi="NewBaskervilleStd-Roman" w:cs="NewBaskervilleStd-Roman"/>
+          <w:color w:val="262626"/>
+          <w:sz w:val="20"/>
+          <w:szCs w:val="20"/>
+        </w:rPr>
+        <w:t>sometimes called an</w:t>
+      </w:r>
+      <w:r>
+        <w:rPr>
+          <w:rFonts w:ascii="NewBaskervilleStd-Roman" w:hAnsi="NewBaskervilleStd-Roman" w:cs="NewBaskervilleStd-Roman"/>
+          <w:color w:val="262626"/>
+          <w:sz w:val="20"/>
+          <w:szCs w:val="20"/>
+        </w:rPr>
+        <w:t xml:space="preserve"> </w:t>
+      </w:r>
+      <w:r>
+        <w:rPr>
+          <w:rFonts w:ascii="NewBaskervilleStd-Italic" w:hAnsi="NewBaskervilleStd-Italic" w:cs="NewBaskervilleStd-Italic"/>
+          <w:i/>
+          <w:iCs/>
+          <w:color w:val="262626"/>
+          <w:sz w:val="20"/>
+          <w:szCs w:val="20"/>
+        </w:rPr>
+        <w:t>event backbone</w:t>
+      </w:r>
+      <w:r>
+        <w:rPr>
+          <w:rFonts w:ascii="NewBaskervilleStd-Roman" w:hAnsi="NewBaskervilleStd-Roman" w:cs="NewBaskervilleStd-Roman"/>
+          <w:color w:val="262626"/>
+          <w:sz w:val="20"/>
+          <w:szCs w:val="20"/>
+        </w:rPr>
+        <w:t>, which indicates how central to your application this</w:t>
+      </w:r>
+      <w:r>
+        <w:rPr>
+          <w:rFonts w:ascii="NewBaskervilleStd-Roman" w:hAnsi="NewBaskervilleStd-Roman" w:cs="NewBaskervilleStd-Roman"/>
+          <w:color w:val="262626"/>
+          <w:sz w:val="20"/>
+          <w:szCs w:val="20"/>
+        </w:rPr>
+        <w:t xml:space="preserve"> </w:t>
+      </w:r>
+      <w:r>
+        <w:rPr>
+          <w:rFonts w:ascii="NewBaskervilleStd-Roman" w:hAnsi="NewBaskervilleStd-Roman" w:cs="NewBaskervilleStd-Roman"/>
+          <w:color w:val="262626"/>
+          <w:sz w:val="20"/>
+          <w:szCs w:val="20"/>
+        </w:rPr>
+        <w:t>component becomes (figure</w:t>
+      </w:r>
+      <w:r>
+        <w:rPr>
+          <w:rFonts w:ascii="NewBaskervilleStd-Roman" w:hAnsi="NewBaskervilleStd-Roman" w:cs="NewBaskervilleStd-Roman"/>
+          <w:color w:val="262626"/>
+          <w:sz w:val="20"/>
+          <w:szCs w:val="20"/>
+        </w:rPr>
+        <w:t xml:space="preserve"> below</w:t>
+      </w:r>
+      <w:r>
+        <w:rPr>
+          <w:rFonts w:ascii="NewBaskervilleStd-Roman" w:hAnsi="NewBaskervilleStd-Roman" w:cs="NewBaskervilleStd-Roman"/>
+          <w:color w:val="262626"/>
+          <w:sz w:val="20"/>
+          <w:szCs w:val="20"/>
+        </w:rPr>
+        <w:t xml:space="preserve">). Tools commonly used as brokers include </w:t>
+      </w:r>
+      <w:r>
+        <w:rPr>
+          <w:rFonts w:ascii="NewBaskervilleStd-Roman" w:hAnsi="NewBaskervilleStd-Roman" w:cs="NewBaskervilleStd-Roman"/>
+          <w:b/>
+          <w:bCs/>
+          <w:color w:val="262626"/>
+          <w:sz w:val="20"/>
+          <w:szCs w:val="20"/>
+        </w:rPr>
+        <w:t>Kafka</w:t>
+      </w:r>
+      <w:r>
+        <w:rPr>
+          <w:rFonts w:ascii="NewBaskervilleStd-Roman" w:hAnsi="NewBaskervilleStd-Roman" w:cs="NewBaskervilleStd-Roman"/>
+          <w:color w:val="262626"/>
+          <w:sz w:val="20"/>
+          <w:szCs w:val="20"/>
+        </w:rPr>
+        <w:t>,</w:t>
+      </w:r>
+      <w:r>
+        <w:rPr>
+          <w:rFonts w:ascii="NewBaskervilleStd-Roman" w:hAnsi="NewBaskervilleStd-Roman" w:cs="NewBaskervilleStd-Roman"/>
+          <w:color w:val="262626"/>
+          <w:sz w:val="20"/>
+          <w:szCs w:val="20"/>
+        </w:rPr>
+        <w:t xml:space="preserve"> </w:t>
+      </w:r>
+      <w:r>
+        <w:rPr>
+          <w:rFonts w:ascii="NewBaskervilleStd-Roman" w:hAnsi="NewBaskervilleStd-Roman" w:cs="NewBaskervilleStd-Roman"/>
+          <w:b/>
+          <w:bCs/>
+          <w:color w:val="262626"/>
+          <w:sz w:val="20"/>
+          <w:szCs w:val="20"/>
+        </w:rPr>
+        <w:t>RabbitMQ</w:t>
+      </w:r>
+      <w:r>
+        <w:rPr>
+          <w:rFonts w:ascii="NewBaskervilleStd-Roman" w:hAnsi="NewBaskervilleStd-Roman" w:cs="NewBaskervilleStd-Roman"/>
+          <w:color w:val="262626"/>
+          <w:sz w:val="20"/>
+          <w:szCs w:val="20"/>
+        </w:rPr>
+        <w:t xml:space="preserve">, and </w:t>
+      </w:r>
+      <w:r>
+        <w:rPr>
+          <w:rFonts w:ascii="NewBaskervilleStd-Roman" w:hAnsi="NewBaskervilleStd-Roman" w:cs="NewBaskervilleStd-Roman"/>
+          <w:b/>
+          <w:bCs/>
+          <w:color w:val="262626"/>
+          <w:sz w:val="20"/>
+          <w:szCs w:val="20"/>
+        </w:rPr>
+        <w:t>Redis</w:t>
+      </w:r>
+      <w:r>
+        <w:rPr>
+          <w:rFonts w:ascii="NewBaskervilleStd-Roman" w:hAnsi="NewBaskervilleStd-Roman" w:cs="NewBaskervilleStd-Roman"/>
+          <w:color w:val="262626"/>
+          <w:sz w:val="20"/>
+          <w:szCs w:val="20"/>
+        </w:rPr>
+        <w:t xml:space="preserve">. The semantics of these tools differ: </w:t>
+      </w:r>
+      <w:r>
+        <w:rPr>
+          <w:rFonts w:ascii="NewBaskervilleStd-Roman" w:hAnsi="NewBaskervilleStd-Roman" w:cs="NewBaskervilleStd-Roman"/>
+          <w:b/>
+          <w:bCs/>
+          <w:color w:val="262626"/>
+          <w:sz w:val="20"/>
+          <w:szCs w:val="20"/>
+        </w:rPr>
+        <w:t>Kafka specializes in high-volume,</w:t>
+      </w:r>
+      <w:r>
+        <w:rPr>
+          <w:rFonts w:ascii="NewBaskervilleStd-Roman" w:hAnsi="NewBaskervilleStd-Roman" w:cs="NewBaskervilleStd-Roman"/>
+          <w:b/>
+          <w:bCs/>
+          <w:color w:val="262626"/>
+          <w:sz w:val="20"/>
+          <w:szCs w:val="20"/>
+        </w:rPr>
+        <w:t xml:space="preserve"> </w:t>
+      </w:r>
+      <w:r>
+        <w:rPr>
+          <w:rFonts w:ascii="NewBaskervilleStd-Roman" w:hAnsi="NewBaskervilleStd-Roman" w:cs="NewBaskervilleStd-Roman"/>
+          <w:b/>
+          <w:bCs/>
+          <w:color w:val="262626"/>
+          <w:sz w:val="20"/>
+          <w:szCs w:val="20"/>
+        </w:rPr>
+        <w:t>replayable event storage</w:t>
+      </w:r>
+      <w:r>
+        <w:rPr>
+          <w:rFonts w:ascii="NewBaskervilleStd-Roman" w:hAnsi="NewBaskervilleStd-Roman" w:cs="NewBaskervilleStd-Roman"/>
+          <w:color w:val="262626"/>
+          <w:sz w:val="20"/>
+          <w:szCs w:val="20"/>
+        </w:rPr>
+        <w:t>, whereas RabbitMQ provides higher level messaging</w:t>
+      </w:r>
+      <w:r>
+        <w:rPr>
+          <w:rFonts w:ascii="NewBaskervilleStd-Roman" w:hAnsi="NewBaskervilleStd-Roman" w:cs="NewBaskervilleStd-Roman"/>
+          <w:color w:val="262626"/>
+          <w:sz w:val="20"/>
+          <w:szCs w:val="20"/>
+        </w:rPr>
+        <w:t xml:space="preserve"> </w:t>
+      </w:r>
+      <w:r>
+        <w:rPr>
+          <w:rFonts w:ascii="NewBaskervilleStd-Roman" w:hAnsi="NewBaskervilleStd-Roman" w:cs="NewBaskervilleStd-Roman"/>
+          <w:color w:val="262626"/>
+          <w:sz w:val="20"/>
+          <w:szCs w:val="20"/>
+        </w:rPr>
+        <w:t>middleware (based on the AMQP protocol</w:t>
+      </w:r>
+      <w:r>
+        <w:rPr>
+          <w:rFonts w:ascii="NewBaskervilleStd-Roman" w:hAnsi="NewBaskervilleStd-Roman" w:cs="NewBaskervilleStd-Roman"/>
+          <w:color w:val="262626"/>
+          <w:sz w:val="20"/>
+          <w:szCs w:val="20"/>
+        </w:rPr>
+        <w:t xml:space="preserve"> </w:t>
+      </w:r>
+      <w:r>
+        <w:rPr>
+          <w:rFonts w:ascii="NewBaskervilleStd-Roman" w:hAnsi="NewBaskervilleStd-Roman" w:cs="NewBaskervilleStd-Roman"/>
+          <w:color w:val="262626"/>
+          <w:sz w:val="20"/>
+          <w:szCs w:val="20"/>
+        </w:rPr>
+        <w:t>(</w:t>
+      </w:r>
+      <w:hyperlink r:id="rId7" w:history="1">
+        <w:r>
+          <w:rPr>
+            <w:rStyle w:val="Hyperlink"/>
+            <w:rFonts w:ascii="NewBaskervilleStd-Roman" w:hAnsi="NewBaskervilleStd-Roman" w:cs="NewBaskervilleStd-Roman"/>
+            <w:sz w:val="20"/>
+            <w:szCs w:val="20"/>
+          </w:rPr>
+          <w:t>https://www.amqp.org/)</w:t>
+        </w:r>
+      </w:hyperlink>
+      <w:r>
+        <w:rPr>
+          <w:rFonts w:ascii="NewBaskervilleStd-Roman" w:hAnsi="NewBaskervilleStd-Roman" w:cs="NewBaskervilleStd-Roman"/>
+          <w:color w:val="262626"/>
+          <w:sz w:val="20"/>
+          <w:szCs w:val="20"/>
+        </w:rPr>
+        <w:t>).</w:t>
       </w:r>
     </w:p>
     <w:p>
@@ -1731,6 +1571,1267 @@
           <w:szCs w:val="20"/>
         </w:rPr>
       </w:pPr>
+      <w:r>
+        <w:rPr>
+          <w:rFonts w:ascii="NewBaskervilleStd-Roman" w:hAnsi="NewBaskervilleStd-Roman" w:cs="NewBaskervilleStd-Roman"/>
+          <w:b/>
+          <w:bCs/>
+          <w:color w:val="262626"/>
+          <w:sz w:val="20"/>
+          <w:szCs w:val="20"/>
+        </w:rPr>
+        <w:t>a communication broker becomes a single point</w:t>
+      </w:r>
+      <w:r>
+        <w:rPr>
+          <w:rFonts w:ascii="NewBaskervilleStd-Roman" w:hAnsi="NewBaskervilleStd-Roman" w:cs="NewBaskervilleStd-Roman"/>
+          <w:b/>
+          <w:bCs/>
+          <w:color w:val="262626"/>
+          <w:sz w:val="20"/>
+          <w:szCs w:val="20"/>
+        </w:rPr>
+        <w:t xml:space="preserve"> </w:t>
+      </w:r>
+      <w:r>
+        <w:rPr>
+          <w:rFonts w:ascii="NewBaskervilleStd-Roman" w:hAnsi="NewBaskervilleStd-Roman" w:cs="NewBaskervilleStd-Roman"/>
+          <w:b/>
+          <w:bCs/>
+          <w:color w:val="262626"/>
+          <w:sz w:val="20"/>
+          <w:szCs w:val="20"/>
+        </w:rPr>
+        <w:t>of failure that will require careful attention</w:t>
+      </w:r>
+      <w:r>
+        <w:rPr>
+          <w:rFonts w:ascii="NewBaskervilleStd-Roman" w:hAnsi="NewBaskervilleStd-Roman" w:cs="NewBaskervilleStd-Roman"/>
+          <w:color w:val="262626"/>
+          <w:sz w:val="20"/>
+          <w:szCs w:val="20"/>
+        </w:rPr>
+        <w:t xml:space="preserve"> for you to scale, monitor, and operate</w:t>
+      </w:r>
+      <w:r>
+        <w:rPr>
+          <w:rFonts w:ascii="NewBaskervilleStd-Roman" w:hAnsi="NewBaskervilleStd-Roman" w:cs="NewBaskervilleStd-Roman"/>
+          <w:color w:val="262626"/>
+          <w:sz w:val="20"/>
+          <w:szCs w:val="20"/>
+        </w:rPr>
+        <w:t xml:space="preserve"> </w:t>
+      </w:r>
+      <w:r>
+        <w:rPr>
+          <w:rFonts w:ascii="NewBaskervilleStd-Roman" w:hAnsi="NewBaskervilleStd-Roman" w:cs="NewBaskervilleStd-Roman"/>
+          <w:color w:val="262626"/>
+          <w:sz w:val="20"/>
+          <w:szCs w:val="20"/>
+        </w:rPr>
+        <w:t>effectively.</w:t>
+      </w:r>
+    </w:p>
+    <w:p>
+      <w:pPr>
+        <w:autoSpaceDE w:val="0"/>
+        <w:autoSpaceDN w:val="0"/>
+        <w:adjustRightInd w:val="0"/>
+        <w:spacing w:after="0"/>
+        <w:rPr>
+          <w:rFonts w:ascii="NewBaskervilleStd-Roman" w:hAnsi="NewBaskervilleStd-Roman" w:cs="NewBaskervilleStd-Roman"/>
+          <w:color w:val="262626"/>
+          <w:sz w:val="20"/>
+          <w:szCs w:val="20"/>
+        </w:rPr>
+      </w:pPr>
+    </w:p>
+    <w:p>
+      <w:pPr>
+        <w:autoSpaceDE w:val="0"/>
+        <w:autoSpaceDN w:val="0"/>
+        <w:adjustRightInd w:val="0"/>
+        <w:spacing w:after="0"/>
+        <w:rPr>
+          <w:rFonts w:ascii="NewBaskervilleStd-Roman" w:hAnsi="NewBaskervilleStd-Roman" w:cs="NewBaskervilleStd-Roman"/>
+          <w:color w:val="262626"/>
+          <w:sz w:val="20"/>
+          <w:szCs w:val="20"/>
+        </w:rPr>
+      </w:pPr>
+      <w:r>
+        <w:rPr>
+          <w:rFonts w:ascii="ITCFranklinGothicStd-Demi" w:hAnsi="ITCFranklinGothicStd-Demi" w:cs="ITCFranklinGothicStd-Demi"/>
+          <w:b/>
+          <w:bCs/>
+          <w:color w:val="FFC000"/>
+          <w:sz w:val="21"/>
+          <w:szCs w:val="21"/>
+        </w:rPr>
+        <w:t>NOTE</w:t>
+      </w:r>
+      <w:r>
+        <w:rPr>
+          <w:rFonts w:ascii="ITCFranklinGothicStd-Demi" w:hAnsi="ITCFranklinGothicStd-Demi" w:cs="ITCFranklinGothicStd-Demi"/>
+          <w:color w:val="476C86"/>
+          <w:sz w:val="17"/>
+          <w:szCs w:val="17"/>
+        </w:rPr>
+        <w:t xml:space="preserve"> </w:t>
+      </w:r>
+      <w:r>
+        <w:rPr>
+          <w:rFonts w:ascii="NewBaskervilleStd-Roman" w:hAnsi="NewBaskervilleStd-Roman" w:cs="NewBaskervilleStd-Roman"/>
+          <w:color w:val="262626"/>
+          <w:sz w:val="20"/>
+          <w:szCs w:val="20"/>
+        </w:rPr>
+        <w:t xml:space="preserve">Events enable different styles of persistence and querying, such as </w:t>
+      </w:r>
+      <w:r>
+        <w:rPr>
+          <w:rFonts w:ascii="NewBaskervilleStd-Roman" w:hAnsi="NewBaskervilleStd-Roman" w:cs="NewBaskervilleStd-Roman"/>
+          <w:b/>
+          <w:bCs/>
+          <w:color w:val="262626"/>
+          <w:sz w:val="20"/>
+          <w:szCs w:val="20"/>
+        </w:rPr>
+        <w:t>event</w:t>
+      </w:r>
+      <w:r>
+        <w:rPr>
+          <w:rFonts w:ascii="NewBaskervilleStd-Roman" w:hAnsi="NewBaskervilleStd-Roman" w:cs="NewBaskervilleStd-Roman"/>
+          <w:b/>
+          <w:bCs/>
+          <w:color w:val="262626"/>
+          <w:sz w:val="20"/>
+          <w:szCs w:val="20"/>
+        </w:rPr>
+        <w:t xml:space="preserve"> </w:t>
+      </w:r>
+      <w:r>
+        <w:rPr>
+          <w:rFonts w:ascii="NewBaskervilleStd-Roman" w:hAnsi="NewBaskervilleStd-Roman" w:cs="NewBaskervilleStd-Roman"/>
+          <w:b/>
+          <w:bCs/>
+          <w:color w:val="262626"/>
+          <w:sz w:val="20"/>
+          <w:szCs w:val="20"/>
+        </w:rPr>
+        <w:t>sourcing</w:t>
+      </w:r>
+      <w:r>
+        <w:rPr>
+          <w:rFonts w:ascii="NewBaskervilleStd-Roman" w:hAnsi="NewBaskervilleStd-Roman" w:cs="NewBaskervilleStd-Roman"/>
+          <w:color w:val="262626"/>
+          <w:sz w:val="20"/>
+          <w:szCs w:val="20"/>
+        </w:rPr>
+        <w:t xml:space="preserve"> and </w:t>
+      </w:r>
+      <w:r>
+        <w:rPr>
+          <w:rFonts w:ascii="NewBaskervilleStd-Roman" w:hAnsi="NewBaskervilleStd-Roman" w:cs="NewBaskervilleStd-Roman"/>
+          <w:b/>
+          <w:bCs/>
+          <w:color w:val="262626"/>
+          <w:sz w:val="20"/>
+          <w:szCs w:val="20"/>
+        </w:rPr>
+        <w:t>command query responsibility segregation (CQRS)</w:t>
+      </w:r>
+      <w:r>
+        <w:rPr>
+          <w:rFonts w:ascii="NewBaskervilleStd-Roman" w:hAnsi="NewBaskervilleStd-Roman" w:cs="NewBaskervilleStd-Roman"/>
+          <w:color w:val="262626"/>
+          <w:sz w:val="20"/>
+          <w:szCs w:val="20"/>
+        </w:rPr>
+        <w:t>. These aren’t</w:t>
+      </w:r>
+      <w:r>
+        <w:rPr>
+          <w:rFonts w:ascii="NewBaskervilleStd-Roman" w:hAnsi="NewBaskervilleStd-Roman" w:cs="NewBaskervilleStd-Roman"/>
+          <w:color w:val="262626"/>
+          <w:sz w:val="20"/>
+          <w:szCs w:val="20"/>
+        </w:rPr>
+        <w:t xml:space="preserve"> </w:t>
+      </w:r>
+      <w:r>
+        <w:rPr>
+          <w:rFonts w:ascii="NewBaskervilleStd-Roman" w:hAnsi="NewBaskervilleStd-Roman" w:cs="NewBaskervilleStd-Roman"/>
+          <w:color w:val="262626"/>
+          <w:sz w:val="20"/>
+          <w:szCs w:val="20"/>
+        </w:rPr>
+        <w:t>a prerequisite for microservices but have some synergies with a microservice</w:t>
+      </w:r>
+      <w:r>
+        <w:rPr>
+          <w:rFonts w:ascii="NewBaskervilleStd-Roman" w:hAnsi="NewBaskervilleStd-Roman" w:cs="NewBaskervilleStd-Roman"/>
+          <w:color w:val="262626"/>
+          <w:sz w:val="20"/>
+          <w:szCs w:val="20"/>
+        </w:rPr>
+        <w:t xml:space="preserve"> </w:t>
+      </w:r>
+      <w:r>
+        <w:rPr>
+          <w:rFonts w:ascii="NewBaskervilleStd-Roman" w:hAnsi="NewBaskervilleStd-Roman" w:cs="NewBaskervilleStd-Roman"/>
+          <w:color w:val="262626"/>
+          <w:sz w:val="20"/>
+          <w:szCs w:val="20"/>
+        </w:rPr>
+        <w:t>approach. We’ll explore them in chapter 5.</w:t>
+      </w:r>
+    </w:p>
+    <w:p>
+      <w:pPr>
+        <w:autoSpaceDE w:val="0"/>
+        <w:autoSpaceDN w:val="0"/>
+        <w:adjustRightInd w:val="0"/>
+        <w:spacing w:after="0"/>
+        <w:rPr>
+          <w:rFonts w:ascii="NewBaskervilleStd-Roman" w:hAnsi="NewBaskervilleStd-Roman" w:cs="NewBaskervilleStd-Roman"/>
+          <w:color w:val="262626"/>
+          <w:sz w:val="20"/>
+          <w:szCs w:val="20"/>
+        </w:rPr>
+      </w:pPr>
+    </w:p>
+    <w:p>
+      <w:pPr>
+        <w:autoSpaceDE w:val="0"/>
+        <w:autoSpaceDN w:val="0"/>
+        <w:adjustRightInd w:val="0"/>
+        <w:spacing w:after="0"/>
+        <w:rPr>
+          <w:rFonts w:ascii="NewBaskervilleStd-Roman" w:hAnsi="NewBaskervilleStd-Roman" w:cs="NewBaskervilleStd-Roman"/>
+          <w:color w:val="262626"/>
+          <w:sz w:val="20"/>
+          <w:szCs w:val="20"/>
+        </w:rPr>
+      </w:pPr>
+      <w:r>
+        <w:rPr>
+          <w:noProof/>
+        </w:rPr>
+        <w:lastRenderedPageBreak/>
+        <w:drawing>
+          <wp:inline distT="0" distB="0" distL="0" distR="0" wp14:anchorId="7524FA6A" wp14:editId="52C1A743">
+            <wp:extent cx="5486400" cy="1758950"/>
+            <wp:effectExtent l="0" t="0" r="0" b="0"/>
+            <wp:docPr id="2" name="Picture 2"/>
+            <wp:cNvGraphicFramePr>
+              <a:graphicFrameLocks xmlns:a="http://schemas.openxmlformats.org/drawingml/2006/main" noChangeAspect="1"/>
+            </wp:cNvGraphicFramePr>
+            <a:graphic xmlns:a="http://schemas.openxmlformats.org/drawingml/2006/main">
+              <a:graphicData uri="http://schemas.openxmlformats.org/drawingml/2006/picture">
+                <pic:pic xmlns:pic="http://schemas.openxmlformats.org/drawingml/2006/picture">
+                  <pic:nvPicPr>
+                    <pic:cNvPr id="1" name=""/>
+                    <pic:cNvPicPr/>
+                  </pic:nvPicPr>
+                  <pic:blipFill>
+                    <a:blip r:embed="rId8"/>
+                    <a:stretch>
+                      <a:fillRect/>
+                    </a:stretch>
+                  </pic:blipFill>
+                  <pic:spPr>
+                    <a:xfrm>
+                      <a:off x="0" y="0"/>
+                      <a:ext cx="5486400" cy="1758950"/>
+                    </a:xfrm>
+                    <a:prstGeom prst="rect">
+                      <a:avLst/>
+                    </a:prstGeom>
+                  </pic:spPr>
+                </pic:pic>
+              </a:graphicData>
+            </a:graphic>
+          </wp:inline>
+        </w:drawing>
+      </w:r>
+    </w:p>
+    <w:p>
+      <w:pPr>
+        <w:autoSpaceDE w:val="0"/>
+        <w:autoSpaceDN w:val="0"/>
+        <w:adjustRightInd w:val="0"/>
+        <w:spacing w:after="0"/>
+        <w:rPr>
+          <w:rFonts w:ascii="NewBaskervilleStd-Roman" w:hAnsi="NewBaskervilleStd-Roman" w:cs="NewBaskervilleStd-Roman"/>
+          <w:color w:val="262626"/>
+          <w:sz w:val="20"/>
+          <w:szCs w:val="20"/>
+        </w:rPr>
+      </w:pPr>
+    </w:p>
+    <w:p>
+      <w:pPr>
+        <w:pStyle w:val="Heading2"/>
+        <w:rPr>
+          <w:rFonts w:ascii="ITCFranklinGothicStd-DemiIt" w:hAnsi="ITCFranklinGothicStd-DemiIt" w:cs="ITCFranklinGothicStd-DemiIt"/>
+          <w:i/>
+          <w:iCs/>
+          <w:color w:val="476C86"/>
+          <w:sz w:val="21"/>
+          <w:szCs w:val="21"/>
+        </w:rPr>
+      </w:pPr>
+      <w:r>
+        <w:rPr>
+          <w:rFonts w:ascii="ITCFranklinGothicStd-DemiIt" w:hAnsi="ITCFranklinGothicStd-DemiIt" w:cs="ITCFranklinGothicStd-DemiIt"/>
+          <w:i/>
+          <w:iCs/>
+          <w:color w:val="476C86"/>
+          <w:sz w:val="21"/>
+          <w:szCs w:val="21"/>
+        </w:rPr>
+        <w:t xml:space="preserve">Asynchronous </w:t>
+      </w:r>
+      <w:r>
+        <w:rPr>
+          <w:rFonts w:ascii="ITCFranklinGothicStd-DemiIt" w:hAnsi="ITCFranklinGothicStd-DemiIt" w:cs="ITCFranklinGothicStd-DemiIt"/>
+          <w:i/>
+          <w:iCs/>
+          <w:color w:val="476C86"/>
+          <w:sz w:val="21"/>
+          <w:szCs w:val="21"/>
+        </w:rPr>
+        <w:t>C</w:t>
+      </w:r>
+      <w:r>
+        <w:rPr>
+          <w:rFonts w:ascii="ITCFranklinGothicStd-DemiIt" w:hAnsi="ITCFranklinGothicStd-DemiIt" w:cs="ITCFranklinGothicStd-DemiIt"/>
+          <w:i/>
+          <w:iCs/>
+          <w:color w:val="476C86"/>
+          <w:sz w:val="21"/>
+          <w:szCs w:val="21"/>
+        </w:rPr>
+        <w:t xml:space="preserve">ommunication </w:t>
+      </w:r>
+      <w:r>
+        <w:rPr>
+          <w:rFonts w:ascii="ITCFranklinGothicStd-DemiIt" w:hAnsi="ITCFranklinGothicStd-DemiIt" w:cs="ITCFranklinGothicStd-DemiIt"/>
+          <w:i/>
+          <w:iCs/>
+          <w:color w:val="476C86"/>
+          <w:sz w:val="21"/>
+          <w:szCs w:val="21"/>
+        </w:rPr>
+        <w:t>P</w:t>
+      </w:r>
+      <w:r>
+        <w:rPr>
+          <w:rFonts w:ascii="ITCFranklinGothicStd-DemiIt" w:hAnsi="ITCFranklinGothicStd-DemiIt" w:cs="ITCFranklinGothicStd-DemiIt"/>
+          <w:i/>
+          <w:iCs/>
+          <w:color w:val="476C86"/>
+          <w:sz w:val="21"/>
+          <w:szCs w:val="21"/>
+        </w:rPr>
+        <w:t>atterns</w:t>
+      </w:r>
+    </w:p>
+    <w:p>
+      <w:pPr>
+        <w:autoSpaceDE w:val="0"/>
+        <w:autoSpaceDN w:val="0"/>
+        <w:adjustRightInd w:val="0"/>
+        <w:spacing w:after="0"/>
+        <w:rPr>
+          <w:rFonts w:ascii="NewBaskervilleStd-Roman" w:hAnsi="NewBaskervilleStd-Roman" w:cs="NewBaskervilleStd-Roman"/>
+          <w:b/>
+          <w:bCs/>
+          <w:color w:val="262626"/>
+          <w:sz w:val="20"/>
+          <w:szCs w:val="20"/>
+        </w:rPr>
+      </w:pPr>
+      <w:r>
+        <w:rPr>
+          <w:rFonts w:ascii="NewBaskervilleStd-Roman" w:hAnsi="NewBaskervilleStd-Roman" w:cs="NewBaskervilleStd-Roman"/>
+          <w:color w:val="262626"/>
+          <w:sz w:val="20"/>
+          <w:szCs w:val="20"/>
+        </w:rPr>
+        <w:t>two most common event-based patterns</w:t>
+      </w:r>
+      <w:r>
+        <w:rPr>
+          <w:rFonts w:ascii="NewBaskervilleStd-Roman" w:hAnsi="NewBaskervilleStd-Roman" w:cs="NewBaskervilleStd-Roman"/>
+          <w:color w:val="262626"/>
+          <w:sz w:val="20"/>
+          <w:szCs w:val="20"/>
+        </w:rPr>
+        <w:t xml:space="preserve"> are</w:t>
+      </w:r>
+      <w:r>
+        <w:rPr>
+          <w:rFonts w:ascii="NewBaskervilleStd-Roman" w:hAnsi="NewBaskervilleStd-Roman" w:cs="NewBaskervilleStd-Roman"/>
+          <w:color w:val="262626"/>
+          <w:sz w:val="20"/>
+          <w:szCs w:val="20"/>
+        </w:rPr>
+        <w:t>: job queue and publish-subscribe.</w:t>
+      </w:r>
+      <w:r>
+        <w:rPr>
+          <w:rFonts w:ascii="NewBaskervilleStd-Roman" w:hAnsi="NewBaskervilleStd-Roman" w:cs="NewBaskervilleStd-Roman"/>
+          <w:color w:val="262626"/>
+          <w:sz w:val="20"/>
+          <w:szCs w:val="20"/>
+        </w:rPr>
+        <w:t xml:space="preserve"> </w:t>
+      </w:r>
+      <w:r>
+        <w:rPr>
+          <w:rFonts w:ascii="NewBaskervilleStd-Roman" w:hAnsi="NewBaskervilleStd-Roman" w:cs="NewBaskervilleStd-Roman"/>
+          <w:b/>
+          <w:bCs/>
+          <w:color w:val="262626"/>
+          <w:sz w:val="20"/>
+          <w:szCs w:val="20"/>
+        </w:rPr>
+        <w:t xml:space="preserve">most </w:t>
+      </w:r>
+      <w:r>
+        <w:rPr>
+          <w:rFonts w:ascii="NewBaskervilleStd-Roman" w:hAnsi="NewBaskervilleStd-Roman" w:cs="NewBaskervilleStd-Roman"/>
+          <w:b/>
+          <w:bCs/>
+          <w:color w:val="262626"/>
+          <w:sz w:val="20"/>
+          <w:szCs w:val="20"/>
+        </w:rPr>
+        <w:t>higher-level</w:t>
+      </w:r>
+      <w:r>
+        <w:rPr>
+          <w:rFonts w:ascii="NewBaskervilleStd-Roman" w:hAnsi="NewBaskervilleStd-Roman" w:cs="NewBaskervilleStd-Roman"/>
+          <w:b/>
+          <w:bCs/>
+          <w:color w:val="262626"/>
+          <w:sz w:val="20"/>
+          <w:szCs w:val="20"/>
+        </w:rPr>
+        <w:t xml:space="preserve"> </w:t>
+      </w:r>
+      <w:r>
+        <w:rPr>
+          <w:rFonts w:ascii="NewBaskervilleStd-Roman" w:hAnsi="NewBaskervilleStd-Roman" w:cs="NewBaskervilleStd-Roman"/>
+          <w:b/>
+          <w:bCs/>
+          <w:color w:val="262626"/>
+          <w:sz w:val="20"/>
+          <w:szCs w:val="20"/>
+        </w:rPr>
+        <w:t>interaction patterns are built on one of these two primitives.</w:t>
+      </w:r>
+    </w:p>
+    <w:p>
+      <w:pPr>
+        <w:pStyle w:val="Heading3"/>
+      </w:pPr>
+      <w:r>
+        <w:t>Job Queue</w:t>
+      </w:r>
+    </w:p>
+    <w:p>
+      <w:r>
+        <w:rPr>
+          <w:noProof/>
+        </w:rPr>
+        <w:drawing>
+          <wp:inline distT="0" distB="0" distL="0" distR="0" wp14:anchorId="329EC8FA" wp14:editId="4BE0AFE3">
+            <wp:extent cx="4251278" cy="1137611"/>
+            <wp:effectExtent l="0" t="0" r="0" b="5715"/>
+            <wp:docPr id="3" name="Picture 3"/>
+            <wp:cNvGraphicFramePr>
+              <a:graphicFrameLocks xmlns:a="http://schemas.openxmlformats.org/drawingml/2006/main" noChangeAspect="1"/>
+            </wp:cNvGraphicFramePr>
+            <a:graphic xmlns:a="http://schemas.openxmlformats.org/drawingml/2006/main">
+              <a:graphicData uri="http://schemas.openxmlformats.org/drawingml/2006/picture">
+                <pic:pic xmlns:pic="http://schemas.openxmlformats.org/drawingml/2006/picture">
+                  <pic:nvPicPr>
+                    <pic:cNvPr id="1" name=""/>
+                    <pic:cNvPicPr/>
+                  </pic:nvPicPr>
+                  <pic:blipFill>
+                    <a:blip r:embed="rId9"/>
+                    <a:stretch>
+                      <a:fillRect/>
+                    </a:stretch>
+                  </pic:blipFill>
+                  <pic:spPr>
+                    <a:xfrm>
+                      <a:off x="0" y="0"/>
+                      <a:ext cx="4278286" cy="1144838"/>
+                    </a:xfrm>
+                    <a:prstGeom prst="rect">
+                      <a:avLst/>
+                    </a:prstGeom>
+                  </pic:spPr>
+                </pic:pic>
+              </a:graphicData>
+            </a:graphic>
+          </wp:inline>
+        </w:drawing>
+      </w:r>
+    </w:p>
+    <w:p>
+      <w:pPr>
+        <w:autoSpaceDE w:val="0"/>
+        <w:autoSpaceDN w:val="0"/>
+        <w:adjustRightInd w:val="0"/>
+        <w:spacing w:after="0"/>
+        <w:rPr>
+          <w:rFonts w:ascii="NewBaskervilleStd-Roman" w:hAnsi="NewBaskervilleStd-Roman" w:cs="NewBaskervilleStd-Roman"/>
+          <w:color w:val="262626"/>
+          <w:sz w:val="20"/>
+          <w:szCs w:val="20"/>
+        </w:rPr>
+      </w:pPr>
+      <w:r>
+        <w:rPr>
+          <w:rFonts w:ascii="NewBaskervilleStd-Roman" w:hAnsi="NewBaskervilleStd-Roman" w:cs="NewBaskervilleStd-Roman"/>
+          <w:color w:val="262626"/>
+          <w:sz w:val="20"/>
+          <w:szCs w:val="20"/>
+        </w:rPr>
+        <w:t xml:space="preserve">In this pattern, </w:t>
+      </w:r>
+      <w:r>
+        <w:rPr>
+          <w:rFonts w:ascii="NewBaskervilleStd-Roman" w:hAnsi="NewBaskervilleStd-Roman" w:cs="NewBaskervilleStd-Roman"/>
+          <w:b/>
+          <w:bCs/>
+          <w:color w:val="262626"/>
+          <w:sz w:val="20"/>
+          <w:szCs w:val="20"/>
+        </w:rPr>
+        <w:t>workers take jobs from a queue and execute them</w:t>
+      </w:r>
+      <w:r>
+        <w:rPr>
+          <w:rFonts w:ascii="NewBaskervilleStd-Roman" w:hAnsi="NewBaskervilleStd-Roman" w:cs="NewBaskervilleStd-Roman"/>
+          <w:color w:val="262626"/>
+          <w:sz w:val="20"/>
+          <w:szCs w:val="20"/>
+        </w:rPr>
+        <w:t xml:space="preserve"> (figure</w:t>
+      </w:r>
+      <w:r>
+        <w:rPr>
+          <w:rFonts w:ascii="NewBaskervilleStd-Roman" w:hAnsi="NewBaskervilleStd-Roman" w:cs="NewBaskervilleStd-Roman"/>
+          <w:color w:val="262626"/>
+          <w:sz w:val="20"/>
+          <w:szCs w:val="20"/>
+        </w:rPr>
+        <w:t xml:space="preserve"> above</w:t>
+      </w:r>
+      <w:r>
+        <w:rPr>
+          <w:rFonts w:ascii="NewBaskervilleStd-Roman" w:hAnsi="NewBaskervilleStd-Roman" w:cs="NewBaskervilleStd-Roman"/>
+          <w:color w:val="262626"/>
+          <w:sz w:val="20"/>
+          <w:szCs w:val="20"/>
+        </w:rPr>
+        <w:t>). A job</w:t>
+      </w:r>
+    </w:p>
+    <w:p>
+      <w:pPr>
+        <w:autoSpaceDE w:val="0"/>
+        <w:autoSpaceDN w:val="0"/>
+        <w:adjustRightInd w:val="0"/>
+        <w:spacing w:after="0"/>
+        <w:rPr>
+          <w:rFonts w:ascii="NewBaskervilleStd-Roman" w:hAnsi="NewBaskervilleStd-Roman" w:cs="NewBaskervilleStd-Roman"/>
+          <w:color w:val="262626"/>
+          <w:sz w:val="20"/>
+          <w:szCs w:val="20"/>
+        </w:rPr>
+      </w:pPr>
+      <w:r>
+        <w:rPr>
+          <w:rFonts w:ascii="NewBaskervilleStd-Roman" w:hAnsi="NewBaskervilleStd-Roman" w:cs="NewBaskervilleStd-Roman"/>
+          <w:color w:val="262626"/>
+          <w:sz w:val="20"/>
+          <w:szCs w:val="20"/>
+        </w:rPr>
+        <w:t>should only be processed once, regardless of how many worker instances you operate.</w:t>
+      </w:r>
+      <w:r>
+        <w:rPr>
+          <w:rFonts w:ascii="NewBaskervilleStd-Roman" w:hAnsi="NewBaskervilleStd-Roman" w:cs="NewBaskervilleStd-Roman"/>
+          <w:color w:val="262626"/>
+          <w:sz w:val="20"/>
+          <w:szCs w:val="20"/>
+        </w:rPr>
+        <w:t xml:space="preserve"> </w:t>
+      </w:r>
+      <w:r>
+        <w:rPr>
+          <w:rFonts w:ascii="NewBaskervilleStd-Roman" w:hAnsi="NewBaskervilleStd-Roman" w:cs="NewBaskervilleStd-Roman"/>
+          <w:color w:val="262626"/>
+          <w:sz w:val="20"/>
+          <w:szCs w:val="20"/>
+        </w:rPr>
+        <w:t xml:space="preserve">This pattern is also known as </w:t>
+      </w:r>
+      <w:r>
+        <w:rPr>
+          <w:rFonts w:ascii="NewBaskervilleStd-Roman" w:hAnsi="NewBaskervilleStd-Roman" w:cs="NewBaskervilleStd-Roman"/>
+          <w:b/>
+          <w:bCs/>
+          <w:color w:val="262626"/>
+          <w:sz w:val="20"/>
+          <w:szCs w:val="20"/>
+        </w:rPr>
+        <w:t>winner takes all</w:t>
+      </w:r>
+      <w:r>
+        <w:rPr>
+          <w:rFonts w:ascii="NewBaskervilleStd-Roman" w:hAnsi="NewBaskervilleStd-Roman" w:cs="NewBaskervilleStd-Roman"/>
+          <w:color w:val="262626"/>
+          <w:sz w:val="20"/>
+          <w:szCs w:val="20"/>
+        </w:rPr>
+        <w:t>.</w:t>
+      </w:r>
+    </w:p>
+    <w:p>
+      <w:pPr>
+        <w:autoSpaceDE w:val="0"/>
+        <w:autoSpaceDN w:val="0"/>
+        <w:adjustRightInd w:val="0"/>
+        <w:spacing w:after="0"/>
+        <w:rPr>
+          <w:rFonts w:ascii="NewBaskervilleStd-Roman" w:hAnsi="NewBaskervilleStd-Roman" w:cs="NewBaskervilleStd-Roman"/>
+          <w:color w:val="262626"/>
+          <w:sz w:val="20"/>
+          <w:szCs w:val="20"/>
+        </w:rPr>
+      </w:pPr>
+    </w:p>
+    <w:p>
+      <w:pPr>
+        <w:autoSpaceDE w:val="0"/>
+        <w:autoSpaceDN w:val="0"/>
+        <w:adjustRightInd w:val="0"/>
+        <w:spacing w:after="0"/>
+        <w:rPr>
+          <w:rFonts w:ascii="NewBaskervilleStd-Roman" w:hAnsi="NewBaskervilleStd-Roman" w:cs="NewBaskervilleStd-Roman"/>
+          <w:color w:val="262626"/>
+          <w:sz w:val="20"/>
+          <w:szCs w:val="20"/>
+        </w:rPr>
+      </w:pPr>
+      <w:r>
+        <w:rPr>
+          <w:rFonts w:ascii="NewBaskervilleStd-Roman" w:hAnsi="NewBaskervilleStd-Roman" w:cs="NewBaskervilleStd-Roman"/>
+          <w:color w:val="262626"/>
+          <w:sz w:val="20"/>
+          <w:szCs w:val="20"/>
+        </w:rPr>
+        <w:t>This pattern is useful when:</w:t>
+      </w:r>
+    </w:p>
+    <w:p>
+      <w:pPr>
+        <w:pStyle w:val="ListParagraph"/>
+        <w:numPr>
+          <w:ilvl w:val="0"/>
+          <w:numId w:val="18"/>
+        </w:numPr>
+        <w:autoSpaceDE w:val="0"/>
+        <w:autoSpaceDN w:val="0"/>
+        <w:adjustRightInd w:val="0"/>
+        <w:spacing w:after="0"/>
+        <w:rPr>
+          <w:rFonts w:ascii="NewBaskervilleStd-Roman" w:hAnsi="NewBaskervilleStd-Roman" w:cs="NewBaskervilleStd-Roman"/>
+          <w:color w:val="262626"/>
+          <w:sz w:val="20"/>
+          <w:szCs w:val="20"/>
+        </w:rPr>
+      </w:pPr>
+      <w:r>
+        <w:rPr>
+          <w:rFonts w:ascii="NewBaskervilleStd-Roman" w:hAnsi="NewBaskervilleStd-Roman" w:cs="NewBaskervilleStd-Roman"/>
+          <w:b/>
+          <w:bCs/>
+          <w:color w:val="262626"/>
+          <w:sz w:val="20"/>
+          <w:szCs w:val="20"/>
+        </w:rPr>
+        <w:t>A 1:1 relationship exists</w:t>
+      </w:r>
+      <w:r>
+        <w:rPr>
+          <w:rFonts w:ascii="NewBaskervilleStd-Roman" w:hAnsi="NewBaskervilleStd-Roman" w:cs="NewBaskervilleStd-Roman"/>
+          <w:color w:val="262626"/>
+          <w:sz w:val="20"/>
+          <w:szCs w:val="20"/>
+        </w:rPr>
+        <w:t xml:space="preserve"> between an event and work to be done in response to</w:t>
+      </w:r>
+      <w:r>
+        <w:rPr>
+          <w:rFonts w:ascii="NewBaskervilleStd-Roman" w:hAnsi="NewBaskervilleStd-Roman" w:cs="NewBaskervilleStd-Roman"/>
+          <w:color w:val="262626"/>
+          <w:sz w:val="20"/>
+          <w:szCs w:val="20"/>
+        </w:rPr>
+        <w:t xml:space="preserve"> </w:t>
+      </w:r>
+      <w:r>
+        <w:rPr>
+          <w:rFonts w:ascii="NewBaskervilleStd-Roman" w:hAnsi="NewBaskervilleStd-Roman" w:cs="NewBaskervilleStd-Roman"/>
+          <w:color w:val="262626"/>
+          <w:sz w:val="20"/>
+          <w:szCs w:val="20"/>
+        </w:rPr>
+        <w:t>that event.</w:t>
+      </w:r>
+    </w:p>
+    <w:p>
+      <w:pPr>
+        <w:pStyle w:val="ListParagraph"/>
+        <w:numPr>
+          <w:ilvl w:val="0"/>
+          <w:numId w:val="18"/>
+        </w:numPr>
+        <w:autoSpaceDE w:val="0"/>
+        <w:autoSpaceDN w:val="0"/>
+        <w:adjustRightInd w:val="0"/>
+        <w:spacing w:after="0"/>
+        <w:rPr>
+          <w:rFonts w:ascii="NewBaskervilleStd-Roman" w:hAnsi="NewBaskervilleStd-Roman" w:cs="NewBaskervilleStd-Roman"/>
+          <w:color w:val="262626"/>
+          <w:sz w:val="20"/>
+          <w:szCs w:val="20"/>
+        </w:rPr>
+      </w:pPr>
+      <w:r>
+        <w:rPr>
+          <w:rFonts w:ascii="NewBaskervilleStd-Roman" w:hAnsi="NewBaskervilleStd-Roman" w:cs="NewBaskervilleStd-Roman"/>
+          <w:color w:val="262626"/>
+          <w:sz w:val="20"/>
+          <w:szCs w:val="20"/>
+        </w:rPr>
+        <w:t xml:space="preserve">The work that needs to be done is </w:t>
+      </w:r>
+      <w:r>
+        <w:rPr>
+          <w:rFonts w:ascii="NewBaskervilleStd-Roman" w:hAnsi="NewBaskervilleStd-Roman" w:cs="NewBaskervilleStd-Roman"/>
+          <w:b/>
+          <w:bCs/>
+          <w:color w:val="262626"/>
+          <w:sz w:val="20"/>
+          <w:szCs w:val="20"/>
+        </w:rPr>
+        <w:t>complex or time-consuming</w:t>
+      </w:r>
+      <w:r>
+        <w:rPr>
+          <w:rFonts w:ascii="NewBaskervilleStd-Roman" w:hAnsi="NewBaskervilleStd-Roman" w:cs="NewBaskervilleStd-Roman"/>
+          <w:color w:val="262626"/>
+          <w:sz w:val="20"/>
+          <w:szCs w:val="20"/>
+        </w:rPr>
+        <w:t>, so it should be</w:t>
+      </w:r>
+      <w:r>
+        <w:rPr>
+          <w:rFonts w:ascii="NewBaskervilleStd-Roman" w:hAnsi="NewBaskervilleStd-Roman" w:cs="NewBaskervilleStd-Roman"/>
+          <w:color w:val="262626"/>
+          <w:sz w:val="20"/>
+          <w:szCs w:val="20"/>
+        </w:rPr>
+        <w:t xml:space="preserve"> </w:t>
+      </w:r>
+      <w:r>
+        <w:rPr>
+          <w:rFonts w:ascii="NewBaskervilleStd-Roman" w:hAnsi="NewBaskervilleStd-Roman" w:cs="NewBaskervilleStd-Roman"/>
+          <w:color w:val="262626"/>
+          <w:sz w:val="20"/>
+          <w:szCs w:val="20"/>
+        </w:rPr>
+        <w:t>done out-of-band from the triggering event.</w:t>
+      </w:r>
+    </w:p>
+    <w:p>
+      <w:pPr>
+        <w:autoSpaceDE w:val="0"/>
+        <w:autoSpaceDN w:val="0"/>
+        <w:adjustRightInd w:val="0"/>
+        <w:spacing w:after="0"/>
+        <w:ind w:left="360"/>
+        <w:rPr>
+          <w:rFonts w:ascii="NewBaskervilleStd-Roman" w:hAnsi="NewBaskervilleStd-Roman" w:cs="NewBaskervilleStd-Roman"/>
+          <w:color w:val="262626"/>
+          <w:sz w:val="20"/>
+          <w:szCs w:val="20"/>
+        </w:rPr>
+      </w:pPr>
+    </w:p>
+    <w:p>
+      <w:pPr>
+        <w:autoSpaceDE w:val="0"/>
+        <w:autoSpaceDN w:val="0"/>
+        <w:adjustRightInd w:val="0"/>
+        <w:spacing w:after="0"/>
+        <w:rPr>
+          <w:rFonts w:ascii="NewBaskervilleStd-Roman" w:hAnsi="NewBaskervilleStd-Roman" w:cs="NewBaskervilleStd-Roman"/>
+          <w:color w:val="262626"/>
+          <w:sz w:val="20"/>
+          <w:szCs w:val="20"/>
+        </w:rPr>
+      </w:pPr>
+      <w:r>
+        <w:rPr>
+          <w:rFonts w:ascii="NewBaskervilleStd-Roman" w:hAnsi="NewBaskervilleStd-Roman" w:cs="NewBaskervilleStd-Roman"/>
+          <w:color w:val="262626"/>
+          <w:sz w:val="20"/>
+          <w:szCs w:val="20"/>
+        </w:rPr>
+        <w:t xml:space="preserve">By default, this approach </w:t>
+      </w:r>
+      <w:r>
+        <w:rPr>
+          <w:rFonts w:ascii="NewBaskervilleStd-Roman" w:hAnsi="NewBaskervilleStd-Roman" w:cs="NewBaskervilleStd-Roman"/>
+          <w:b/>
+          <w:bCs/>
+          <w:color w:val="262626"/>
+          <w:sz w:val="20"/>
+          <w:szCs w:val="20"/>
+        </w:rPr>
+        <w:t>doesn’t require sophisticated event delivery</w:t>
+      </w:r>
+      <w:r>
+        <w:rPr>
+          <w:rFonts w:ascii="NewBaskervilleStd-Roman" w:hAnsi="NewBaskervilleStd-Roman" w:cs="NewBaskervilleStd-Roman"/>
+          <w:color w:val="262626"/>
+          <w:sz w:val="20"/>
+          <w:szCs w:val="20"/>
+        </w:rPr>
+        <w:t>. Many task queue</w:t>
+      </w:r>
+      <w:r>
+        <w:rPr>
+          <w:rFonts w:ascii="NewBaskervilleStd-Roman" w:hAnsi="NewBaskervilleStd-Roman" w:cs="NewBaskervilleStd-Roman"/>
+          <w:color w:val="262626"/>
+          <w:sz w:val="20"/>
+          <w:szCs w:val="20"/>
+        </w:rPr>
+        <w:t xml:space="preserve"> </w:t>
+      </w:r>
+      <w:r>
+        <w:rPr>
+          <w:rFonts w:ascii="NewBaskervilleStd-Roman" w:hAnsi="NewBaskervilleStd-Roman" w:cs="NewBaskervilleStd-Roman"/>
+          <w:color w:val="262626"/>
+          <w:sz w:val="20"/>
+          <w:szCs w:val="20"/>
+        </w:rPr>
+        <w:t xml:space="preserve">libraries are available that use commodity data stores, such as </w:t>
+      </w:r>
+      <w:r>
+        <w:rPr>
+          <w:rFonts w:ascii="NewBaskervilleStd-Roman" w:hAnsi="NewBaskervilleStd-Roman" w:cs="NewBaskervilleStd-Roman"/>
+          <w:b/>
+          <w:bCs/>
+          <w:color w:val="262626"/>
+          <w:sz w:val="20"/>
+          <w:szCs w:val="20"/>
+        </w:rPr>
+        <w:t>Redis</w:t>
+      </w:r>
+      <w:r>
+        <w:rPr>
+          <w:rFonts w:ascii="NewBaskervilleStd-Roman" w:hAnsi="NewBaskervilleStd-Roman" w:cs="NewBaskervilleStd-Roman"/>
+          <w:color w:val="262626"/>
+          <w:sz w:val="20"/>
+          <w:szCs w:val="20"/>
+        </w:rPr>
+        <w:t xml:space="preserve"> (Resque, Celery,</w:t>
+      </w:r>
+      <w:r>
+        <w:rPr>
+          <w:rFonts w:ascii="NewBaskervilleStd-Roman" w:hAnsi="NewBaskervilleStd-Roman" w:cs="NewBaskervilleStd-Roman"/>
+          <w:color w:val="262626"/>
+          <w:sz w:val="20"/>
+          <w:szCs w:val="20"/>
+        </w:rPr>
+        <w:t xml:space="preserve"> </w:t>
+      </w:r>
+      <w:r>
+        <w:rPr>
+          <w:rFonts w:ascii="NewBaskervilleStd-Roman" w:hAnsi="NewBaskervilleStd-Roman" w:cs="NewBaskervilleStd-Roman"/>
+          <w:color w:val="262626"/>
+          <w:sz w:val="20"/>
+          <w:szCs w:val="20"/>
+        </w:rPr>
+        <w:t xml:space="preserve">Sidekiq) </w:t>
+      </w:r>
+      <w:r>
+        <w:rPr>
+          <w:rFonts w:ascii="NewBaskervilleStd-Roman" w:hAnsi="NewBaskervilleStd-Roman" w:cs="NewBaskervilleStd-Roman"/>
+          <w:b/>
+          <w:bCs/>
+          <w:color w:val="262626"/>
+          <w:sz w:val="20"/>
+          <w:szCs w:val="20"/>
+        </w:rPr>
+        <w:t>or SQL</w:t>
+      </w:r>
+      <w:r>
+        <w:rPr>
+          <w:rFonts w:ascii="NewBaskervilleStd-Roman" w:hAnsi="NewBaskervilleStd-Roman" w:cs="NewBaskervilleStd-Roman"/>
+          <w:color w:val="262626"/>
+          <w:sz w:val="20"/>
+          <w:szCs w:val="20"/>
+        </w:rPr>
+        <w:t xml:space="preserve"> databases.</w:t>
+      </w:r>
+    </w:p>
+    <w:p>
+      <w:pPr>
+        <w:pStyle w:val="Heading3"/>
+      </w:pPr>
+      <w:r>
+        <w:t>Publish-Subscribe</w:t>
+      </w:r>
+    </w:p>
+    <w:p>
+      <w:pPr>
+        <w:autoSpaceDE w:val="0"/>
+        <w:autoSpaceDN w:val="0"/>
+        <w:adjustRightInd w:val="0"/>
+        <w:spacing w:after="0"/>
+        <w:rPr>
+          <w:rFonts w:ascii="NewBaskervilleStd-Roman" w:hAnsi="NewBaskervilleStd-Roman" w:cs="NewBaskervilleStd-Roman"/>
+          <w:color w:val="262626"/>
+          <w:sz w:val="20"/>
+          <w:szCs w:val="20"/>
+        </w:rPr>
+      </w:pPr>
+      <w:r>
+        <w:rPr>
+          <w:rFonts w:ascii="NewBaskervilleStd-Roman" w:hAnsi="NewBaskervilleStd-Roman" w:cs="NewBaskervilleStd-Roman"/>
+          <w:color w:val="262626"/>
+          <w:sz w:val="20"/>
+          <w:szCs w:val="20"/>
+        </w:rPr>
+        <w:t>In publish-subscribe, services trigger events for arbitrary listeners. All listeners that</w:t>
+      </w:r>
+      <w:r>
+        <w:rPr>
+          <w:rFonts w:ascii="NewBaskervilleStd-Roman" w:hAnsi="NewBaskervilleStd-Roman" w:cs="NewBaskervilleStd-Roman"/>
+          <w:color w:val="262626"/>
+          <w:sz w:val="20"/>
+          <w:szCs w:val="20"/>
+        </w:rPr>
+        <w:t xml:space="preserve"> </w:t>
+      </w:r>
+      <w:r>
+        <w:rPr>
+          <w:rFonts w:ascii="NewBaskervilleStd-Roman" w:hAnsi="NewBaskervilleStd-Roman" w:cs="NewBaskervilleStd-Roman"/>
+          <w:color w:val="262626"/>
+          <w:sz w:val="20"/>
+          <w:szCs w:val="20"/>
+        </w:rPr>
+        <w:t>receive the event act on it appropriately. In some ways, this is the ideal microservice</w:t>
+      </w:r>
+      <w:r>
+        <w:rPr>
+          <w:rFonts w:ascii="NewBaskervilleStd-Roman" w:hAnsi="NewBaskervilleStd-Roman" w:cs="NewBaskervilleStd-Roman"/>
+          <w:color w:val="262626"/>
+          <w:sz w:val="20"/>
+          <w:szCs w:val="20"/>
+        </w:rPr>
+        <w:t xml:space="preserve"> </w:t>
+      </w:r>
+      <w:r>
+        <w:rPr>
+          <w:rFonts w:ascii="NewBaskervilleStd-Roman" w:hAnsi="NewBaskervilleStd-Roman" w:cs="NewBaskervilleStd-Roman"/>
+          <w:color w:val="262626"/>
+          <w:sz w:val="20"/>
+          <w:szCs w:val="20"/>
+        </w:rPr>
+        <w:t>pattern: a service can send arbitrary events out into the world without caring who acts</w:t>
+      </w:r>
+      <w:r>
+        <w:rPr>
+          <w:rFonts w:ascii="NewBaskervilleStd-Roman" w:hAnsi="NewBaskervilleStd-Roman" w:cs="NewBaskervilleStd-Roman"/>
+          <w:color w:val="262626"/>
+          <w:sz w:val="20"/>
+          <w:szCs w:val="20"/>
+        </w:rPr>
+        <w:t xml:space="preserve"> </w:t>
+      </w:r>
+      <w:r>
+        <w:rPr>
+          <w:rFonts w:ascii="NewBaskervilleStd-Roman" w:hAnsi="NewBaskervilleStd-Roman" w:cs="NewBaskervilleStd-Roman"/>
+          <w:color w:val="262626"/>
+          <w:sz w:val="20"/>
+          <w:szCs w:val="20"/>
+        </w:rPr>
+        <w:t>on them</w:t>
+      </w:r>
+      <w:r>
+        <w:rPr>
+          <w:rFonts w:ascii="NewBaskervilleStd-Roman" w:hAnsi="NewBaskervilleStd-Roman" w:cs="NewBaskervilleStd-Roman"/>
+          <w:color w:val="262626"/>
+          <w:sz w:val="20"/>
+          <w:szCs w:val="20"/>
+        </w:rPr>
+        <w:t>.</w:t>
+      </w:r>
+    </w:p>
+    <w:p>
+      <w:pPr>
+        <w:autoSpaceDE w:val="0"/>
+        <w:autoSpaceDN w:val="0"/>
+        <w:adjustRightInd w:val="0"/>
+        <w:spacing w:after="0"/>
+        <w:rPr>
+          <w:rFonts w:ascii="NewBaskervilleStd-Roman" w:hAnsi="NewBaskervilleStd-Roman" w:cs="NewBaskervilleStd-Roman"/>
+          <w:color w:val="262626"/>
+          <w:sz w:val="20"/>
+          <w:szCs w:val="20"/>
+        </w:rPr>
+      </w:pPr>
+    </w:p>
+    <w:p>
+      <w:pPr>
+        <w:autoSpaceDE w:val="0"/>
+        <w:autoSpaceDN w:val="0"/>
+        <w:adjustRightInd w:val="0"/>
+        <w:spacing w:after="0"/>
+        <w:rPr>
+          <w:rFonts w:ascii="NewBaskervilleStd-Roman" w:hAnsi="NewBaskervilleStd-Roman" w:cs="NewBaskervilleStd-Roman"/>
+          <w:color w:val="262626"/>
+          <w:sz w:val="20"/>
+          <w:szCs w:val="20"/>
+        </w:rPr>
+      </w:pPr>
+      <w:r>
+        <w:rPr>
+          <w:rFonts w:ascii="NewBaskervilleStd-Roman" w:hAnsi="NewBaskervilleStd-Roman" w:cs="NewBaskervilleStd-Roman"/>
+          <w:color w:val="262626"/>
+          <w:sz w:val="20"/>
+          <w:szCs w:val="20"/>
+        </w:rPr>
+        <w:t>For example, imagine you need to trigger other downstream actions once an order has</w:t>
+      </w:r>
+      <w:r>
+        <w:rPr>
+          <w:rFonts w:ascii="NewBaskervilleStd-Roman" w:hAnsi="NewBaskervilleStd-Roman" w:cs="NewBaskervilleStd-Roman"/>
+          <w:color w:val="262626"/>
+          <w:sz w:val="20"/>
+          <w:szCs w:val="20"/>
+        </w:rPr>
+        <w:t xml:space="preserve"> </w:t>
+      </w:r>
+      <w:r>
+        <w:rPr>
+          <w:rFonts w:ascii="NewBaskervilleStd-Roman" w:hAnsi="NewBaskervilleStd-Roman" w:cs="NewBaskervilleStd-Roman"/>
+          <w:color w:val="262626"/>
+          <w:sz w:val="20"/>
+          <w:szCs w:val="20"/>
+        </w:rPr>
+        <w:t xml:space="preserve">been placed. You might send a </w:t>
+      </w:r>
+      <w:r>
+        <w:rPr>
+          <w:rFonts w:ascii="NewBaskervilleStd-Roman" w:hAnsi="NewBaskervilleStd-Roman" w:cs="NewBaskervilleStd-Roman"/>
+          <w:b/>
+          <w:bCs/>
+          <w:color w:val="262626"/>
+          <w:sz w:val="20"/>
+          <w:szCs w:val="20"/>
+        </w:rPr>
+        <w:t>push notification to the customer</w:t>
+      </w:r>
+      <w:r>
+        <w:rPr>
+          <w:rFonts w:ascii="NewBaskervilleStd-Roman" w:hAnsi="NewBaskervilleStd-Roman" w:cs="NewBaskervilleStd-Roman"/>
+          <w:color w:val="262626"/>
+          <w:sz w:val="20"/>
+          <w:szCs w:val="20"/>
+        </w:rPr>
+        <w:t xml:space="preserve"> or </w:t>
+      </w:r>
+      <w:r>
+        <w:rPr>
+          <w:rFonts w:ascii="NewBaskervilleStd-Roman" w:hAnsi="NewBaskervilleStd-Roman" w:cs="NewBaskervilleStd-Roman"/>
+          <w:b/>
+          <w:bCs/>
+          <w:color w:val="262626"/>
+          <w:sz w:val="20"/>
+          <w:szCs w:val="20"/>
+        </w:rPr>
+        <w:t>use it to feed your</w:t>
+      </w:r>
+      <w:r>
+        <w:rPr>
+          <w:rFonts w:ascii="NewBaskervilleStd-Roman" w:hAnsi="NewBaskervilleStd-Roman" w:cs="NewBaskervilleStd-Roman"/>
+          <w:b/>
+          <w:bCs/>
+          <w:color w:val="262626"/>
+          <w:sz w:val="20"/>
+          <w:szCs w:val="20"/>
+        </w:rPr>
+        <w:t xml:space="preserve"> </w:t>
+      </w:r>
+      <w:r>
+        <w:rPr>
+          <w:rFonts w:ascii="NewBaskervilleStd-Roman" w:hAnsi="NewBaskervilleStd-Roman" w:cs="NewBaskervilleStd-Roman"/>
+          <w:b/>
+          <w:bCs/>
+          <w:color w:val="262626"/>
+          <w:sz w:val="20"/>
+          <w:szCs w:val="20"/>
+        </w:rPr>
+        <w:t>order statistics</w:t>
+      </w:r>
+      <w:r>
+        <w:rPr>
+          <w:rFonts w:ascii="NewBaskervilleStd-Roman" w:hAnsi="NewBaskervilleStd-Roman" w:cs="NewBaskervilleStd-Roman"/>
+          <w:color w:val="262626"/>
+          <w:sz w:val="20"/>
+          <w:szCs w:val="20"/>
+        </w:rPr>
+        <w:t xml:space="preserve"> and </w:t>
+      </w:r>
+      <w:r>
+        <w:rPr>
+          <w:rFonts w:ascii="NewBaskervilleStd-Roman" w:hAnsi="NewBaskervilleStd-Roman" w:cs="NewBaskervilleStd-Roman"/>
+          <w:b/>
+          <w:bCs/>
+          <w:color w:val="262626"/>
+          <w:sz w:val="20"/>
+          <w:szCs w:val="20"/>
+        </w:rPr>
+        <w:t>recommendation feature</w:t>
+      </w:r>
+      <w:r>
+        <w:rPr>
+          <w:rFonts w:ascii="NewBaskervilleStd-Roman" w:hAnsi="NewBaskervilleStd-Roman" w:cs="NewBaskervilleStd-Roman"/>
+          <w:color w:val="262626"/>
+          <w:sz w:val="20"/>
+          <w:szCs w:val="20"/>
+        </w:rPr>
+        <w:t>. These features can all listen for the same</w:t>
+      </w:r>
+      <w:r>
+        <w:rPr>
+          <w:rFonts w:ascii="NewBaskervilleStd-Roman" w:hAnsi="NewBaskervilleStd-Roman" w:cs="NewBaskervilleStd-Roman"/>
+          <w:color w:val="262626"/>
+          <w:sz w:val="20"/>
+          <w:szCs w:val="20"/>
+        </w:rPr>
+        <w:t xml:space="preserve"> </w:t>
+      </w:r>
+      <w:r>
+        <w:rPr>
+          <w:rFonts w:ascii="NewBaskervilleStd-Roman" w:hAnsi="NewBaskervilleStd-Roman" w:cs="NewBaskervilleStd-Roman"/>
+          <w:color w:val="262626"/>
+          <w:sz w:val="20"/>
+          <w:szCs w:val="20"/>
+        </w:rPr>
+        <w:t>event.</w:t>
+      </w:r>
+    </w:p>
+    <w:p>
+      <w:pPr>
+        <w:autoSpaceDE w:val="0"/>
+        <w:autoSpaceDN w:val="0"/>
+        <w:adjustRightInd w:val="0"/>
+        <w:spacing w:after="0"/>
+        <w:rPr>
+          <w:rFonts w:ascii="NewBaskervilleStd-Roman" w:hAnsi="NewBaskervilleStd-Roman" w:cs="NewBaskervilleStd-Roman"/>
+          <w:color w:val="262626"/>
+          <w:sz w:val="20"/>
+          <w:szCs w:val="20"/>
+        </w:rPr>
+      </w:pPr>
+    </w:p>
+    <w:p>
+      <w:pPr>
+        <w:autoSpaceDE w:val="0"/>
+        <w:autoSpaceDN w:val="0"/>
+        <w:adjustRightInd w:val="0"/>
+        <w:spacing w:after="0"/>
+        <w:jc w:val="center"/>
+        <w:rPr>
+          <w:rFonts w:ascii="NewBaskervilleStd-Roman" w:hAnsi="NewBaskervilleStd-Roman" w:cs="NewBaskervilleStd-Roman"/>
+          <w:color w:val="262626"/>
+          <w:sz w:val="20"/>
+          <w:szCs w:val="20"/>
+        </w:rPr>
+      </w:pPr>
+      <w:r>
+        <w:rPr>
+          <w:noProof/>
+        </w:rPr>
+        <w:lastRenderedPageBreak/>
+        <w:drawing>
+          <wp:inline distT="0" distB="0" distL="0" distR="0" wp14:anchorId="39E60D47" wp14:editId="0BDDABAD">
+            <wp:extent cx="3698543" cy="1821019"/>
+            <wp:effectExtent l="0" t="0" r="0" b="8255"/>
+            <wp:docPr id="4" name="Picture 4"/>
+            <wp:cNvGraphicFramePr>
+              <a:graphicFrameLocks xmlns:a="http://schemas.openxmlformats.org/drawingml/2006/main" noChangeAspect="1"/>
+            </wp:cNvGraphicFramePr>
+            <a:graphic xmlns:a="http://schemas.openxmlformats.org/drawingml/2006/main">
+              <a:graphicData uri="http://schemas.openxmlformats.org/drawingml/2006/picture">
+                <pic:pic xmlns:pic="http://schemas.openxmlformats.org/drawingml/2006/picture">
+                  <pic:nvPicPr>
+                    <pic:cNvPr id="1" name=""/>
+                    <pic:cNvPicPr/>
+                  </pic:nvPicPr>
+                  <pic:blipFill>
+                    <a:blip r:embed="rId10"/>
+                    <a:stretch>
+                      <a:fillRect/>
+                    </a:stretch>
+                  </pic:blipFill>
+                  <pic:spPr>
+                    <a:xfrm>
+                      <a:off x="0" y="0"/>
+                      <a:ext cx="3698543" cy="1821019"/>
+                    </a:xfrm>
+                    <a:prstGeom prst="rect">
+                      <a:avLst/>
+                    </a:prstGeom>
+                  </pic:spPr>
+                </pic:pic>
+              </a:graphicData>
+            </a:graphic>
+          </wp:inline>
+        </w:drawing>
+      </w:r>
+    </w:p>
+    <w:p/>
+    <w:p>
+      <w:pPr>
+        <w:pStyle w:val="Heading1"/>
+      </w:pPr>
+      <w:r>
+        <w:t>Locating Other Services</w:t>
+      </w:r>
+    </w:p>
+    <w:p>
+      <w:r>
+        <w:t>We have discussed about this in detail in a separate document</w:t>
+      </w:r>
     </w:p>
     <w:p>
       <w:pPr>
@@ -2772,7 +3873,7 @@
   <w:abstractNum w:abstractNumId="17" w15:restartNumberingAfterBreak="0">
     <w:nsid w:val="78691A97"/>
     <w:multiLevelType w:val="hybridMultilevel"/>
-    <w:tmpl w:val="ABF690AE"/>
+    <w:tmpl w:val="CEEE0388"/>
     <w:lvl w:ilvl="0" w:tplc="04090001">
       <w:start w:val="1"/>
       <w:numFmt w:val="bullet"/>
@@ -3560,6 +4661,7 @@
   <w:style w:type="character" w:default="1" w:styleId="DefaultParagraphFont">
     <w:name w:val="Default Paragraph Font"/>
     <w:uiPriority w:val="1"/>
+    <w:semiHidden/>
     <w:unhideWhenUsed/>
   </w:style>
   <w:style w:type="table" w:default="1" w:styleId="TableNormal">
@@ -14353,6 +15455,29 @@
     <w:rPr>
       <w:rFonts w:ascii="Courier New" w:hAnsi="Courier New" w:cs="LiberationMono"/>
       <w:szCs w:val="29"/>
+    </w:rPr>
+  </w:style>
+  <w:style w:type="character" w:styleId="Hyperlink">
+    <w:name w:val="Hyperlink"/>
+    <w:basedOn w:val="DefaultParagraphFont"/>
+    <w:uiPriority w:val="99"/>
+    <w:unhideWhenUsed/>
+    <w:rsid w:val="00875A58"/>
+    <w:rPr>
+      <w:color w:val="0000FF" w:themeColor="hyperlink"/>
+      <w:u w:val="single"/>
+    </w:rPr>
+  </w:style>
+  <w:style w:type="character" w:styleId="UnresolvedMention">
+    <w:name w:val="Unresolved Mention"/>
+    <w:basedOn w:val="DefaultParagraphFont"/>
+    <w:uiPriority w:val="99"/>
+    <w:semiHidden/>
+    <w:unhideWhenUsed/>
+    <w:rsid w:val="00875A58"/>
+    <w:rPr>
+      <w:color w:val="605E5C"/>
+      <w:shd w:val="clear" w:color="auto" w:fill="E1DFDD"/>
     </w:rPr>
   </w:style>
 </w:styles>

</xml_diff>